<commit_message>
#17 continuité du rapport
</commit_message>
<xml_diff>
--- a/doc/Rapport.docx
+++ b/doc/Rapport.docx
@@ -1555,7 +1555,6 @@
         <w:t>otWar-jar-with-dependencies.jar</w:t>
       </w:r>
     </w:p>
-    <w:p/>
     <w:p>
       <w:pPr>
         <w:rPr>
@@ -1565,9 +1564,6 @@
           <w:szCs w:val="32"/>
         </w:rPr>
       </w:pPr>
-      <w:r>
-        <w:br w:type="page"/>
-      </w:r>
     </w:p>
     <w:p>
       <w:pPr>
@@ -1575,7 +1571,6 @@
       </w:pPr>
       <w:bookmarkStart w:id="6" w:name="_Toc468919857"/>
       <w:r>
-        <w:lastRenderedPageBreak/>
         <w:t>Les fonctionnalités de l’application</w:t>
       </w:r>
       <w:bookmarkEnd w:id="6"/>
@@ -1622,7 +1617,10 @@
         <w:t xml:space="preserve"> et ne contient aucuns plugins</w:t>
       </w:r>
       <w:r>
-        <w:t xml:space="preserve">. L’application va s’arrêter </w:t>
+        <w:t>, l</w:t>
+      </w:r>
+      <w:r>
+        <w:t xml:space="preserve">’application va s’arrêter </w:t>
       </w:r>
       <w:r>
         <w:t xml:space="preserve">en envoyant une </w:t>
@@ -1636,6 +1634,7 @@
     </w:p>
     <w:p>
       <w:r>
+        <w:lastRenderedPageBreak/>
         <w:t xml:space="preserve"> </w:t>
       </w:r>
     </w:p>
@@ -1689,8 +1688,108 @@
       <w:r>
         <w:t>.</w:t>
       </w:r>
-      <w:bookmarkStart w:id="7" w:name="_GoBack"/>
+    </w:p>
+    <w:p/>
+    <w:p>
+      <w:pPr>
+        <w:pStyle w:val="Titre2"/>
+      </w:pPr>
+      <w:r>
+        <w:t>Sauvegarde et relance de la partie</w:t>
+      </w:r>
+    </w:p>
+    <w:p/>
+    <w:p>
+      <w:r>
+        <w:t xml:space="preserve">L’utilisateur peut à tout moment appuyer sur le bouton </w:t>
+      </w:r>
+      <w:r>
+        <w:rPr>
+          <w:i/>
+        </w:rPr>
+        <w:t>sauve</w:t>
+      </w:r>
+      <w:r>
+        <w:t xml:space="preserve"> dans la barre de menu pour sauvegarder l’état des plugins au cours de la partie.</w:t>
+      </w:r>
+    </w:p>
+    <w:p>
+      <w:r>
+        <w:t xml:space="preserve">Si ensuite l’utilisateur appui sur le bouton </w:t>
+      </w:r>
+      <w:r>
+        <w:rPr>
+          <w:i/>
+        </w:rPr>
+        <w:t>load</w:t>
+      </w:r>
+      <w:r>
+        <w:t>, la partie se relance avec les plugins sauvegardés.</w:t>
+      </w:r>
+    </w:p>
+    <w:p>
+      <w:pPr>
+        <w:pStyle w:val="Titre2"/>
+        <w:numPr>
+          <w:ilvl w:val="0"/>
+          <w:numId w:val="0"/>
+        </w:numPr>
+      </w:pPr>
+    </w:p>
+    <w:p>
+      <w:pPr>
+        <w:pStyle w:val="Titre1"/>
+      </w:pPr>
+      <w:bookmarkStart w:id="7" w:name="_Toc468919858"/>
+      <w:r>
+        <w:t>Gestion des plugins</w:t>
+      </w:r>
       <w:bookmarkEnd w:id="7"/>
+    </w:p>
+    <w:p/>
+    <w:p>
+      <w:r>
+        <w:t>Les plugins sont affichés dynamiquement dans la barre des menus en fonction du fichier jar sélectionné. Les classes RepositoryLoader et PluginsLoader</w:t>
+      </w:r>
+      <w:r>
+        <w:t>,</w:t>
+      </w:r>
+      <w:r>
+        <w:t xml:space="preserve"> </w:t>
+      </w:r>
+      <w:r>
+        <w:t xml:space="preserve">développées en cours, </w:t>
+      </w:r>
+      <w:r>
+        <w:t xml:space="preserve">vont permettre de parcourir </w:t>
+      </w:r>
+      <w:r>
+        <w:t>le jar et de charger toutes les classes qu’il contient. RepositoryLoader va ensuite classer ces classes dans des listes attaques, déplacements et graphismes en fonction des interfaces qu’elles implémentent.</w:t>
+      </w:r>
+    </w:p>
+    <w:p>
+      <w:r>
+        <w:t xml:space="preserve">Si une de ces listes est vide, l’application s’arrête et renvoie l’exception avec le message d’erreur suivant : </w:t>
+      </w:r>
+      <w:r>
+        <w:rPr>
+          <w:i/>
+        </w:rPr>
+        <w:t>« aucun plugin charge »</w:t>
+      </w:r>
+      <w:r>
+        <w:t>.</w:t>
+      </w:r>
+    </w:p>
+    <w:p>
+      <w:r>
+        <w:t>L’application Swing va ensuite parcourir les listes pour ajouter dans les menus qui leur correspondent de nouvelles actions avec pour nom le plugin et pour effet de sauvegarder et de relan</w:t>
+      </w:r>
+      <w:bookmarkStart w:id="8" w:name="_GoBack"/>
+      <w:bookmarkEnd w:id="8"/>
+      <w:r>
+        <w:t>cer la partie avec le nouveau plugin sélectionné.</w:t>
+      </w:r>
     </w:p>
     <w:p>
       <w:pPr>
@@ -1701,20 +1800,16 @@
           <w:szCs w:val="32"/>
         </w:rPr>
       </w:pPr>
-      <w:r>
-        <w:br w:type="page"/>
-      </w:r>
     </w:p>
     <w:p>
       <w:pPr>
         <w:pStyle w:val="Titre1"/>
       </w:pPr>
-      <w:bookmarkStart w:id="8" w:name="_Toc468919858"/>
-      <w:r>
-        <w:lastRenderedPageBreak/>
-        <w:t>Gestion des plugins</w:t>
-      </w:r>
-      <w:bookmarkEnd w:id="8"/>
+      <w:bookmarkStart w:id="9" w:name="_Toc468919859"/>
+      <w:r>
+        <w:t>Système de sauvegarde</w:t>
+      </w:r>
+      <w:bookmarkEnd w:id="9"/>
     </w:p>
     <w:p/>
     <w:p/>
@@ -1735,12 +1830,15 @@
       <w:pPr>
         <w:pStyle w:val="Titre1"/>
       </w:pPr>
-      <w:bookmarkStart w:id="9" w:name="_Toc468919859"/>
+      <w:bookmarkStart w:id="10" w:name="_Toc468919860"/>
       <w:r>
         <w:lastRenderedPageBreak/>
-        <w:t>Système de sauvegarde</w:t>
-      </w:r>
-      <w:bookmarkEnd w:id="9"/>
+        <w:t>Dépendance e</w:t>
+      </w:r>
+      <w:r>
+        <w:t>ntre les projets</w:t>
+      </w:r>
+      <w:bookmarkEnd w:id="10"/>
     </w:p>
     <w:p/>
     <w:p/>
@@ -1761,39 +1859,16 @@
       <w:pPr>
         <w:pStyle w:val="Titre1"/>
       </w:pPr>
-      <w:bookmarkStart w:id="10" w:name="_Toc468919860"/>
+      <w:bookmarkStart w:id="11" w:name="_Toc468919861"/>
       <w:r>
         <w:lastRenderedPageBreak/>
-        <w:t>Dépendance antre les projets</w:t>
-      </w:r>
-      <w:bookmarkEnd w:id="10"/>
+        <w:t>Gestion de projet</w:t>
+      </w:r>
+      <w:bookmarkEnd w:id="11"/>
     </w:p>
     <w:p/>
     <w:p/>
-    <w:p>
-      <w:pPr>
-        <w:rPr>
-          <w:rFonts w:asciiTheme="majorHAnsi" w:eastAsiaTheme="majorEastAsia" w:hAnsiTheme="majorHAnsi" w:cstheme="majorBidi"/>
-          <w:color w:val="2E74B5" w:themeColor="accent1" w:themeShade="BF"/>
-          <w:sz w:val="32"/>
-          <w:szCs w:val="32"/>
-        </w:rPr>
-      </w:pPr>
-      <w:r>
-        <w:br w:type="page"/>
-      </w:r>
-    </w:p>
-    <w:p>
-      <w:pPr>
-        <w:pStyle w:val="Titre1"/>
-      </w:pPr>
-      <w:bookmarkStart w:id="11" w:name="_Toc468919861"/>
-      <w:r>
-        <w:lastRenderedPageBreak/>
-        <w:t>Gestion de projet</w:t>
-      </w:r>
-      <w:bookmarkEnd w:id="11"/>
-    </w:p>
+    <w:p/>
     <w:sectPr>
       <w:headerReference w:type="default" r:id="rId12"/>
       <w:footerReference w:type="default" r:id="rId13"/>
@@ -1939,7 +2014,7 @@
               <w:noProof/>
               <w:color w:val="FFFFFF" w:themeColor="background1"/>
             </w:rPr>
-            <w:t>10</w:t>
+            <w:t>7</w:t>
           </w:r>
           <w:r>
             <w:rPr>
@@ -2320,7 +2395,7 @@
         <v:path o:extrusionok="f" gradientshapeok="t" o:connecttype="rect"/>
         <o:lock v:ext="edit" aspectratio="t"/>
       </v:shapetype>
-      <v:shape id="_x0000_i1045" type="#_x0000_t75" style="width:11.25pt;height:11.25pt" o:bullet="t">
+      <v:shape id="_x0000_i1052" type="#_x0000_t75" style="width:11.25pt;height:11.25pt" o:bullet="t">
         <v:imagedata r:id="rId1" o:title="mso870B"/>
       </v:shape>
     </w:pict>
@@ -3778,6 +3853,101 @@
     </w:lvl>
   </w:abstractNum>
   <w:abstractNum w:abstractNumId="15" w15:restartNumberingAfterBreak="0">
+    <w:nsid w:val="4D951852"/>
+    <w:multiLevelType w:val="multilevel"/>
+    <w:tmpl w:val="040C0027"/>
+    <w:lvl w:ilvl="0">
+      <w:start w:val="1"/>
+      <w:numFmt w:val="upperRoman"/>
+      <w:pStyle w:val="Titre1"/>
+      <w:lvlText w:val="%1."/>
+      <w:lvlJc w:val="left"/>
+      <w:pPr>
+        <w:ind w:left="0" w:firstLine="0"/>
+      </w:pPr>
+    </w:lvl>
+    <w:lvl w:ilvl="1">
+      <w:start w:val="1"/>
+      <w:numFmt w:val="upperLetter"/>
+      <w:pStyle w:val="Titre2"/>
+      <w:lvlText w:val="%2."/>
+      <w:lvlJc w:val="left"/>
+      <w:pPr>
+        <w:ind w:left="720" w:firstLine="0"/>
+      </w:pPr>
+    </w:lvl>
+    <w:lvl w:ilvl="2">
+      <w:start w:val="1"/>
+      <w:numFmt w:val="decimal"/>
+      <w:pStyle w:val="Titre3"/>
+      <w:lvlText w:val="%3."/>
+      <w:lvlJc w:val="left"/>
+      <w:pPr>
+        <w:ind w:left="1440" w:firstLine="0"/>
+      </w:pPr>
+    </w:lvl>
+    <w:lvl w:ilvl="3">
+      <w:start w:val="1"/>
+      <w:numFmt w:val="lowerLetter"/>
+      <w:pStyle w:val="Titre4"/>
+      <w:lvlText w:val="%4)"/>
+      <w:lvlJc w:val="left"/>
+      <w:pPr>
+        <w:ind w:left="2160" w:firstLine="0"/>
+      </w:pPr>
+    </w:lvl>
+    <w:lvl w:ilvl="4">
+      <w:start w:val="1"/>
+      <w:numFmt w:val="decimal"/>
+      <w:pStyle w:val="Titre5"/>
+      <w:lvlText w:val="(%5)"/>
+      <w:lvlJc w:val="left"/>
+      <w:pPr>
+        <w:ind w:left="2880" w:firstLine="0"/>
+      </w:pPr>
+    </w:lvl>
+    <w:lvl w:ilvl="5">
+      <w:start w:val="1"/>
+      <w:numFmt w:val="lowerLetter"/>
+      <w:pStyle w:val="Titre6"/>
+      <w:lvlText w:val="(%6)"/>
+      <w:lvlJc w:val="left"/>
+      <w:pPr>
+        <w:ind w:left="3600" w:firstLine="0"/>
+      </w:pPr>
+    </w:lvl>
+    <w:lvl w:ilvl="6">
+      <w:start w:val="1"/>
+      <w:numFmt w:val="lowerRoman"/>
+      <w:pStyle w:val="Titre7"/>
+      <w:lvlText w:val="(%7)"/>
+      <w:lvlJc w:val="left"/>
+      <w:pPr>
+        <w:ind w:left="4320" w:firstLine="0"/>
+      </w:pPr>
+    </w:lvl>
+    <w:lvl w:ilvl="7">
+      <w:start w:val="1"/>
+      <w:numFmt w:val="lowerLetter"/>
+      <w:pStyle w:val="Titre8"/>
+      <w:lvlText w:val="(%8)"/>
+      <w:lvlJc w:val="left"/>
+      <w:pPr>
+        <w:ind w:left="5040" w:firstLine="0"/>
+      </w:pPr>
+    </w:lvl>
+    <w:lvl w:ilvl="8">
+      <w:start w:val="1"/>
+      <w:numFmt w:val="lowerRoman"/>
+      <w:pStyle w:val="Titre9"/>
+      <w:lvlText w:val="(%9)"/>
+      <w:lvlJc w:val="left"/>
+      <w:pPr>
+        <w:ind w:left="5760" w:firstLine="0"/>
+      </w:pPr>
+    </w:lvl>
+  </w:abstractNum>
+  <w:abstractNum w:abstractNumId="16" w15:restartNumberingAfterBreak="0">
     <w:nsid w:val="504A7635"/>
     <w:multiLevelType w:val="multilevel"/>
     <w:tmpl w:val="281401D6"/>
@@ -3863,7 +4033,7 @@
       </w:pPr>
     </w:lvl>
   </w:abstractNum>
-  <w:abstractNum w:abstractNumId="16" w15:restartNumberingAfterBreak="0">
+  <w:abstractNum w:abstractNumId="17" w15:restartNumberingAfterBreak="0">
     <w:nsid w:val="56EE3EEC"/>
     <w:multiLevelType w:val="multilevel"/>
     <w:tmpl w:val="30ACA470"/>
@@ -3949,7 +4119,7 @@
       </w:pPr>
     </w:lvl>
   </w:abstractNum>
-  <w:abstractNum w:abstractNumId="17" w15:restartNumberingAfterBreak="0">
+  <w:abstractNum w:abstractNumId="18" w15:restartNumberingAfterBreak="0">
     <w:nsid w:val="573C7091"/>
     <w:multiLevelType w:val="multilevel"/>
     <w:tmpl w:val="0262EBA2"/>
@@ -4035,7 +4205,7 @@
       </w:pPr>
     </w:lvl>
   </w:abstractNum>
-  <w:abstractNum w:abstractNumId="18" w15:restartNumberingAfterBreak="0">
+  <w:abstractNum w:abstractNumId="19" w15:restartNumberingAfterBreak="0">
     <w:nsid w:val="5C9A55C2"/>
     <w:multiLevelType w:val="multilevel"/>
     <w:tmpl w:val="5C5A844A"/>
@@ -4121,14 +4291,13 @@
       </w:pPr>
     </w:lvl>
   </w:abstractNum>
-  <w:abstractNum w:abstractNumId="19" w15:restartNumberingAfterBreak="0">
+  <w:abstractNum w:abstractNumId="20" w15:restartNumberingAfterBreak="0">
     <w:nsid w:val="5E8C59FB"/>
     <w:multiLevelType w:val="multilevel"/>
-    <w:tmpl w:val="040C0027"/>
+    <w:tmpl w:val="072A53E8"/>
     <w:lvl w:ilvl="0">
       <w:start w:val="1"/>
       <w:numFmt w:val="upperRoman"/>
-      <w:pStyle w:val="Titre1"/>
       <w:lvlText w:val="%1."/>
       <w:lvlJc w:val="left"/>
       <w:pPr>
@@ -4138,7 +4307,6 @@
     <w:lvl w:ilvl="1">
       <w:start w:val="1"/>
       <w:numFmt w:val="upperLetter"/>
-      <w:pStyle w:val="Titre2"/>
       <w:lvlText w:val="%2."/>
       <w:lvlJc w:val="left"/>
       <w:pPr>
@@ -4148,7 +4316,6 @@
     <w:lvl w:ilvl="2">
       <w:start w:val="1"/>
       <w:numFmt w:val="decimal"/>
-      <w:pStyle w:val="Titre3"/>
       <w:lvlText w:val="%3."/>
       <w:lvlJc w:val="left"/>
       <w:pPr>
@@ -4158,7 +4325,6 @@
     <w:lvl w:ilvl="3">
       <w:start w:val="1"/>
       <w:numFmt w:val="lowerLetter"/>
-      <w:pStyle w:val="Titre4"/>
       <w:lvlText w:val="%4)"/>
       <w:lvlJc w:val="left"/>
       <w:pPr>
@@ -4168,7 +4334,6 @@
     <w:lvl w:ilvl="4">
       <w:start w:val="1"/>
       <w:numFmt w:val="decimal"/>
-      <w:pStyle w:val="Titre5"/>
       <w:lvlText w:val="(%5)"/>
       <w:lvlJc w:val="left"/>
       <w:pPr>
@@ -4178,7 +4343,6 @@
     <w:lvl w:ilvl="5">
       <w:start w:val="1"/>
       <w:numFmt w:val="lowerLetter"/>
-      <w:pStyle w:val="Titre6"/>
       <w:lvlText w:val="(%6)"/>
       <w:lvlJc w:val="left"/>
       <w:pPr>
@@ -4188,7 +4352,6 @@
     <w:lvl w:ilvl="6">
       <w:start w:val="1"/>
       <w:numFmt w:val="lowerRoman"/>
-      <w:pStyle w:val="Titre7"/>
       <w:lvlText w:val="(%7)"/>
       <w:lvlJc w:val="left"/>
       <w:pPr>
@@ -4198,7 +4361,6 @@
     <w:lvl w:ilvl="7">
       <w:start w:val="1"/>
       <w:numFmt w:val="lowerLetter"/>
-      <w:pStyle w:val="Titre8"/>
       <w:lvlText w:val="(%8)"/>
       <w:lvlJc w:val="left"/>
       <w:pPr>
@@ -4208,7 +4370,6 @@
     <w:lvl w:ilvl="8">
       <w:start w:val="1"/>
       <w:numFmt w:val="lowerRoman"/>
-      <w:pStyle w:val="Titre9"/>
       <w:lvlText w:val="(%9)"/>
       <w:lvlJc w:val="left"/>
       <w:pPr>
@@ -4216,7 +4377,7 @@
       </w:pPr>
     </w:lvl>
   </w:abstractNum>
-  <w:abstractNum w:abstractNumId="20" w15:restartNumberingAfterBreak="0">
+  <w:abstractNum w:abstractNumId="21" w15:restartNumberingAfterBreak="0">
     <w:nsid w:val="623967A1"/>
     <w:multiLevelType w:val="multilevel"/>
     <w:tmpl w:val="7C729F7E"/>
@@ -4302,7 +4463,7 @@
       </w:pPr>
     </w:lvl>
   </w:abstractNum>
-  <w:abstractNum w:abstractNumId="21" w15:restartNumberingAfterBreak="0">
+  <w:abstractNum w:abstractNumId="22" w15:restartNumberingAfterBreak="0">
     <w:nsid w:val="67F314FF"/>
     <w:multiLevelType w:val="multilevel"/>
     <w:tmpl w:val="B9E039E6"/>
@@ -4388,7 +4549,7 @@
       </w:pPr>
     </w:lvl>
   </w:abstractNum>
-  <w:abstractNum w:abstractNumId="22" w15:restartNumberingAfterBreak="0">
+  <w:abstractNum w:abstractNumId="23" w15:restartNumberingAfterBreak="0">
     <w:nsid w:val="6F6E2740"/>
     <w:multiLevelType w:val="hybridMultilevel"/>
     <w:tmpl w:val="16C86ECC"/>
@@ -4502,7 +4663,7 @@
       </w:rPr>
     </w:lvl>
   </w:abstractNum>
-  <w:abstractNum w:abstractNumId="23" w15:restartNumberingAfterBreak="0">
+  <w:abstractNum w:abstractNumId="24" w15:restartNumberingAfterBreak="0">
     <w:nsid w:val="70466F01"/>
     <w:multiLevelType w:val="multilevel"/>
     <w:tmpl w:val="DD325CA2"/>
@@ -4588,7 +4749,7 @@
       </w:pPr>
     </w:lvl>
   </w:abstractNum>
-  <w:abstractNum w:abstractNumId="24" w15:restartNumberingAfterBreak="0">
+  <w:abstractNum w:abstractNumId="25" w15:restartNumberingAfterBreak="0">
     <w:nsid w:val="719658D6"/>
     <w:multiLevelType w:val="multilevel"/>
     <w:tmpl w:val="EF7AC6D2"/>
@@ -4674,7 +4835,7 @@
       </w:pPr>
     </w:lvl>
   </w:abstractNum>
-  <w:abstractNum w:abstractNumId="25" w15:restartNumberingAfterBreak="0">
+  <w:abstractNum w:abstractNumId="26" w15:restartNumberingAfterBreak="0">
     <w:nsid w:val="73CB0607"/>
     <w:multiLevelType w:val="hybridMultilevel"/>
     <w:tmpl w:val="4C50F596"/>
@@ -4787,7 +4948,7 @@
       </w:rPr>
     </w:lvl>
   </w:abstractNum>
-  <w:abstractNum w:abstractNumId="26" w15:restartNumberingAfterBreak="0">
+  <w:abstractNum w:abstractNumId="27" w15:restartNumberingAfterBreak="0">
     <w:nsid w:val="74C62EFC"/>
     <w:multiLevelType w:val="hybridMultilevel"/>
     <w:tmpl w:val="7FD48C5C"/>
@@ -4900,7 +5061,7 @@
       </w:rPr>
     </w:lvl>
   </w:abstractNum>
-  <w:abstractNum w:abstractNumId="27" w15:restartNumberingAfterBreak="0">
+  <w:abstractNum w:abstractNumId="28" w15:restartNumberingAfterBreak="0">
     <w:nsid w:val="778B5A19"/>
     <w:multiLevelType w:val="hybridMultilevel"/>
     <w:tmpl w:val="663803FC"/>
@@ -4986,7 +5147,7 @@
       </w:pPr>
     </w:lvl>
   </w:abstractNum>
-  <w:abstractNum w:abstractNumId="28" w15:restartNumberingAfterBreak="0">
+  <w:abstractNum w:abstractNumId="29" w15:restartNumberingAfterBreak="0">
     <w:nsid w:val="78326AE2"/>
     <w:multiLevelType w:val="multilevel"/>
     <w:tmpl w:val="F3A6AC9A"/>
@@ -5072,7 +5233,7 @@
       </w:pPr>
     </w:lvl>
   </w:abstractNum>
-  <w:abstractNum w:abstractNumId="29" w15:restartNumberingAfterBreak="0">
+  <w:abstractNum w:abstractNumId="30" w15:restartNumberingAfterBreak="0">
     <w:nsid w:val="7D4D4E13"/>
     <w:multiLevelType w:val="multilevel"/>
     <w:tmpl w:val="41943C04"/>
@@ -5158,7 +5319,7 @@
       </w:pPr>
     </w:lvl>
   </w:abstractNum>
-  <w:abstractNum w:abstractNumId="30" w15:restartNumberingAfterBreak="0">
+  <w:abstractNum w:abstractNumId="31" w15:restartNumberingAfterBreak="0">
     <w:nsid w:val="7F966825"/>
     <w:multiLevelType w:val="multilevel"/>
     <w:tmpl w:val="69E85DB6"/>
@@ -5245,7 +5406,7 @@
     </w:lvl>
   </w:abstractNum>
   <w:num w:numId="1">
-    <w:abstractNumId w:val="27"/>
+    <w:abstractNumId w:val="28"/>
   </w:num>
   <w:num w:numId="2">
     <w:abstractNumId w:val="4"/>
@@ -5290,7 +5451,7 @@
     <w:abstractNumId w:val="10"/>
   </w:num>
   <w:num w:numId="7">
-    <w:abstractNumId w:val="20"/>
+    <w:abstractNumId w:val="21"/>
   </w:num>
   <w:num w:numId="8">
     <w:abstractNumId w:val="0"/>
@@ -5299,16 +5460,16 @@
     <w:abstractNumId w:val="7"/>
   </w:num>
   <w:num w:numId="10">
-    <w:abstractNumId w:val="15"/>
+    <w:abstractNumId w:val="16"/>
   </w:num>
   <w:num w:numId="11">
     <w:abstractNumId w:val="9"/>
   </w:num>
   <w:num w:numId="12">
-    <w:abstractNumId w:val="25"/>
+    <w:abstractNumId w:val="26"/>
   </w:num>
   <w:num w:numId="13">
-    <w:abstractNumId w:val="15"/>
+    <w:abstractNumId w:val="16"/>
     <w:lvlOverride w:ilvl="0">
       <w:startOverride w:val="1"/>
     </w:lvlOverride>
@@ -5347,46 +5508,46 @@
     <w:abstractNumId w:val="8"/>
   </w:num>
   <w:num w:numId="17">
-    <w:abstractNumId w:val="24"/>
+    <w:abstractNumId w:val="25"/>
   </w:num>
   <w:num w:numId="18">
-    <w:abstractNumId w:val="26"/>
+    <w:abstractNumId w:val="27"/>
   </w:num>
   <w:num w:numId="19">
-    <w:abstractNumId w:val="18"/>
+    <w:abstractNumId w:val="19"/>
   </w:num>
   <w:num w:numId="20">
     <w:abstractNumId w:val="14"/>
   </w:num>
   <w:num w:numId="21">
-    <w:abstractNumId w:val="23"/>
+    <w:abstractNumId w:val="24"/>
   </w:num>
   <w:num w:numId="22">
-    <w:abstractNumId w:val="30"/>
+    <w:abstractNumId w:val="31"/>
   </w:num>
   <w:num w:numId="23">
     <w:abstractNumId w:val="2"/>
   </w:num>
   <w:num w:numId="24">
+    <w:abstractNumId w:val="18"/>
+  </w:num>
+  <w:num w:numId="25">
     <w:abstractNumId w:val="17"/>
   </w:num>
-  <w:num w:numId="25">
-    <w:abstractNumId w:val="16"/>
-  </w:num>
   <w:num w:numId="26">
-    <w:abstractNumId w:val="29"/>
+    <w:abstractNumId w:val="30"/>
   </w:num>
   <w:num w:numId="27">
-    <w:abstractNumId w:val="28"/>
+    <w:abstractNumId w:val="29"/>
   </w:num>
   <w:num w:numId="28">
     <w:abstractNumId w:val="1"/>
   </w:num>
   <w:num w:numId="29">
-    <w:abstractNumId w:val="22"/>
+    <w:abstractNumId w:val="23"/>
   </w:num>
   <w:num w:numId="30">
-    <w:abstractNumId w:val="21"/>
+    <w:abstractNumId w:val="22"/>
   </w:num>
   <w:num w:numId="31">
     <w:abstractNumId w:val="13"/>
@@ -5395,7 +5556,10 @@
     <w:abstractNumId w:val="5"/>
   </w:num>
   <w:num w:numId="33">
-    <w:abstractNumId w:val="19"/>
+    <w:abstractNumId w:val="20"/>
+  </w:num>
+  <w:num w:numId="34">
+    <w:abstractNumId w:val="15"/>
   </w:num>
 </w:numbering>
 </file>
@@ -5806,7 +5970,7 @@
       <w:keepNext/>
       <w:keepLines/>
       <w:numPr>
-        <w:numId w:val="33"/>
+        <w:numId w:val="34"/>
       </w:numPr>
       <w:spacing w:before="240" w:after="0"/>
       <w:outlineLvl w:val="0"/>
@@ -5832,7 +5996,7 @@
       <w:keepLines/>
       <w:numPr>
         <w:ilvl w:val="1"/>
-        <w:numId w:val="33"/>
+        <w:numId w:val="34"/>
       </w:numPr>
       <w:spacing w:before="40" w:after="0"/>
       <w:outlineLvl w:val="1"/>
@@ -5858,7 +6022,7 @@
       <w:keepLines/>
       <w:numPr>
         <w:ilvl w:val="2"/>
-        <w:numId w:val="33"/>
+        <w:numId w:val="34"/>
       </w:numPr>
       <w:spacing w:before="40" w:after="0"/>
       <w:outlineLvl w:val="2"/>
@@ -5885,7 +6049,7 @@
       <w:keepLines/>
       <w:numPr>
         <w:ilvl w:val="3"/>
-        <w:numId w:val="33"/>
+        <w:numId w:val="34"/>
       </w:numPr>
       <w:spacing w:before="40" w:after="0"/>
       <w:outlineLvl w:val="3"/>
@@ -5912,7 +6076,7 @@
       <w:keepLines/>
       <w:numPr>
         <w:ilvl w:val="4"/>
-        <w:numId w:val="33"/>
+        <w:numId w:val="34"/>
       </w:numPr>
       <w:spacing w:before="40" w:after="0"/>
       <w:outlineLvl w:val="4"/>
@@ -5937,7 +6101,7 @@
       <w:keepLines/>
       <w:numPr>
         <w:ilvl w:val="5"/>
-        <w:numId w:val="33"/>
+        <w:numId w:val="34"/>
       </w:numPr>
       <w:spacing w:before="40" w:after="0"/>
       <w:outlineLvl w:val="5"/>
@@ -5962,7 +6126,7 @@
       <w:keepLines/>
       <w:numPr>
         <w:ilvl w:val="6"/>
-        <w:numId w:val="33"/>
+        <w:numId w:val="34"/>
       </w:numPr>
       <w:spacing w:before="40" w:after="0"/>
       <w:outlineLvl w:val="6"/>
@@ -5989,7 +6153,7 @@
       <w:keepLines/>
       <w:numPr>
         <w:ilvl w:val="7"/>
-        <w:numId w:val="33"/>
+        <w:numId w:val="34"/>
       </w:numPr>
       <w:spacing w:before="40" w:after="0"/>
       <w:outlineLvl w:val="7"/>
@@ -6016,7 +6180,7 @@
       <w:keepLines/>
       <w:numPr>
         <w:ilvl w:val="8"/>
-        <w:numId w:val="33"/>
+        <w:numId w:val="34"/>
       </w:numPr>
       <w:spacing w:before="40" w:after="0"/>
       <w:outlineLvl w:val="8"/>
@@ -6612,7 +6776,7 @@
   </w:compat>
   <w:rsids>
     <w:rsidRoot w:val="00E265F1"/>
-    <w:rsid w:val="00B31609"/>
+    <w:rsid w:val="00B3393C"/>
     <w:rsid w:val="00E265F1"/>
   </w:rsids>
   <m:mathPr>
@@ -7374,7 +7538,7 @@
 </file>
 
 <file path=customXml/itemProps2.xml><?xml version="1.0" encoding="utf-8"?>
-<ds:datastoreItem xmlns:ds="http://schemas.openxmlformats.org/officeDocument/2006/customXml" ds:itemID="{66D5B199-3AAE-4BC8-B34B-E0811DAE7B1A}">
+<ds:datastoreItem xmlns:ds="http://schemas.openxmlformats.org/officeDocument/2006/customXml" ds:itemID="{B2F1C5BC-7242-4D10-AFCF-146487020CC3}">
   <ds:schemaRefs>
     <ds:schemaRef ds:uri="http://schemas.openxmlformats.org/officeDocument/2006/bibliography"/>
   </ds:schemaRefs>

</xml_diff>

<commit_message>
#17 : Avancement sur le rapport
</commit_message>
<xml_diff>
--- a/doc/Rapport.docx
+++ b/doc/Rapport.docx
@@ -11,7 +11,7 @@
       <w:r>
         <w:rPr/>
         <w:drawing>
-          <wp:inline distT="0" distB="9525" distL="0" distR="9525">
+          <wp:inline distT="0" distB="0" distL="0" distR="0">
             <wp:extent cx="1343025" cy="866775"/>
             <wp:effectExtent l="0" t="0" r="0" b="0"/>
             <wp:docPr id="1" name="Image 1" descr="Afficher l'image d'origine"/>
@@ -51,7 +51,7 @@
       <w:r>
         <w:rPr/>
         <w:drawing>
-          <wp:inline distT="0" distB="9525" distL="0" distR="0">
+          <wp:inline distT="0" distB="0" distL="0" distR="0">
             <wp:extent cx="1885950" cy="809625"/>
             <wp:effectExtent l="0" t="0" r="0" b="0"/>
             <wp:docPr id="2" name="Image 2" descr="Afficher l'image d'origine"/>
@@ -168,60 +168,51 @@
         <w:rPr/>
       </w:pPr>
       <w:r>
-        <mc:AlternateContent>
-          <mc:Choice Requires="wps">
-            <w:drawing>
-              <wp:anchor behindDoc="1" distT="0" distB="0" distL="0" distR="0" simplePos="0" locked="0" layoutInCell="1" allowOverlap="1" relativeHeight="2">
-                <wp:simplePos x="0" y="0"/>
-                <wp:positionH relativeFrom="column">
-                  <wp:posOffset>-3175</wp:posOffset>
-                </wp:positionH>
-                <wp:positionV relativeFrom="paragraph">
-                  <wp:posOffset>-3175</wp:posOffset>
-                </wp:positionV>
-                <wp:extent cx="5763260" cy="3239135"/>
-                <wp:effectExtent l="0" t="0" r="0" b="0"/>
-                <wp:wrapNone/>
-                <wp:docPr id="3" name=""/>
-                <a:graphic xmlns:a="http://schemas.openxmlformats.org/drawingml/2006/main">
-                  <a:graphicData uri="http://schemas.openxmlformats.org/drawingml/2006/picture">
-                    <pic:pic xmlns:pic="http://schemas.openxmlformats.org/drawingml/2006/picture">
-                      <pic:nvPicPr>
-                        <pic:cNvPr id="0" name="" descr=""/>
-                        <pic:cNvPicPr/>
-                      </pic:nvPicPr>
-                      <pic:blipFill>
-                        <a:blip r:embed="rId4"/>
-                        <a:stretch/>
-                      </pic:blipFill>
-                      <pic:spPr>
-                        <a:xfrm>
-                          <a:off x="0" y="0"/>
-                          <a:ext cx="5762520" cy="3238560"/>
-                        </a:xfrm>
-                        <a:prstGeom prst="rect">
-                          <a:avLst/>
-                        </a:prstGeom>
-                        <a:ln>
-                          <a:noFill/>
-                        </a:ln>
-                      </pic:spPr>
-                    </pic:pic>
-                  </a:graphicData>
-                </a:graphic>
-              </wp:anchor>
-            </w:drawing>
-          </mc:Choice>
-          <mc:Fallback>
-            <w:pict>
-              <v:rect id="shape_0" stroked="f" style="position:absolute;margin-left:-0.25pt;margin-top:-0.25pt;width:453.7pt;height:254.95pt">
-                <v:imagedata r:id="rId4" o:detectmouseclick="t"/>
-                <w10:wrap type="none"/>
-                <v:stroke color="#3465a4" joinstyle="round" endcap="flat"/>
-              </v:rect>
-            </w:pict>
-          </mc:Fallback>
-        </mc:AlternateContent>
+        <w:drawing>
+          <wp:anchor behindDoc="1" distT="0" distB="0" distL="0" distR="0" simplePos="0" locked="0" layoutInCell="1" allowOverlap="1" relativeHeight="2">
+            <wp:simplePos x="0" y="0"/>
+            <wp:positionH relativeFrom="column">
+              <wp:posOffset>-3175</wp:posOffset>
+            </wp:positionH>
+            <wp:positionV relativeFrom="paragraph">
+              <wp:posOffset>-3175</wp:posOffset>
+            </wp:positionV>
+            <wp:extent cx="5763260" cy="3239135"/>
+            <wp:effectExtent l="0" t="0" r="0" b="0"/>
+            <wp:wrapNone/>
+            <wp:docPr id="3" name="Image5" descr=""/>
+            <wp:cNvGraphicFramePr>
+              <a:graphicFrameLocks xmlns:a="http://schemas.openxmlformats.org/drawingml/2006/main" noChangeAspect="1"/>
+            </wp:cNvGraphicFramePr>
+            <a:graphic xmlns:a="http://schemas.openxmlformats.org/drawingml/2006/main">
+              <a:graphicData uri="http://schemas.openxmlformats.org/drawingml/2006/picture">
+                <pic:pic xmlns:pic="http://schemas.openxmlformats.org/drawingml/2006/picture">
+                  <pic:nvPicPr>
+                    <pic:cNvPr id="3" name="Image5" descr=""/>
+                    <pic:cNvPicPr>
+                      <a:picLocks noChangeAspect="1" noChangeArrowheads="1"/>
+                    </pic:cNvPicPr>
+                  </pic:nvPicPr>
+                  <pic:blipFill>
+                    <a:blip r:embed="rId4"/>
+                    <a:stretch>
+                      <a:fillRect/>
+                    </a:stretch>
+                  </pic:blipFill>
+                  <pic:spPr bwMode="auto">
+                    <a:xfrm>
+                      <a:off x="0" y="0"/>
+                      <a:ext cx="5763260" cy="3239135"/>
+                    </a:xfrm>
+                    <a:prstGeom prst="rect">
+                      <a:avLst/>
+                    </a:prstGeom>
+                  </pic:spPr>
+                </pic:pic>
+              </a:graphicData>
+            </a:graphic>
+          </wp:anchor>
+        </w:drawing>
       </w:r>
       <w:r>
         <w:rPr/>
@@ -351,7 +342,7 @@
           <w:docPartGallery w:val="Table of Contents"/>
           <w:docPartUnique w:val="true"/>
         </w:docPartObj>
-        <w:id w:val="2106088997"/>
+        <w:id w:val="320281767"/>
       </w:sdtPr>
       <w:sdtContent>
         <w:p>
@@ -396,6 +387,7 @@
               <w:rPr>
                 <w:webHidden/>
                 <w:rStyle w:val="Sautdindex"/>
+                <w:vanish w:val="false"/>
               </w:rPr>
               <w:t>I.</w:t>
             </w:r>
@@ -464,6 +456,7 @@
               <w:rPr>
                 <w:webHidden/>
                 <w:rStyle w:val="Sautdindex"/>
+                <w:vanish w:val="false"/>
               </w:rPr>
               <w:t>A.</w:t>
             </w:r>
@@ -532,6 +525,7 @@
               <w:rPr>
                 <w:webHidden/>
                 <w:rStyle w:val="Sautdindex"/>
+                <w:vanish w:val="false"/>
               </w:rPr>
               <w:t>B.</w:t>
             </w:r>
@@ -600,6 +594,7 @@
               <w:rPr>
                 <w:webHidden/>
                 <w:rStyle w:val="Sautdindex"/>
+                <w:vanish w:val="false"/>
               </w:rPr>
               <w:t>C.</w:t>
             </w:r>
@@ -668,6 +663,7 @@
               <w:rPr>
                 <w:webHidden/>
                 <w:rStyle w:val="Sautdindex"/>
+                <w:vanish w:val="false"/>
               </w:rPr>
               <w:t>II.</w:t>
             </w:r>
@@ -736,6 +732,7 @@
               <w:rPr>
                 <w:webHidden/>
                 <w:rStyle w:val="Sautdindex"/>
+                <w:vanish w:val="false"/>
               </w:rPr>
               <w:t>III.</w:t>
             </w:r>
@@ -804,6 +801,7 @@
               <w:rPr>
                 <w:webHidden/>
                 <w:rStyle w:val="Sautdindex"/>
+                <w:vanish w:val="false"/>
               </w:rPr>
               <w:t>IV.</w:t>
             </w:r>
@@ -872,6 +870,7 @@
               <w:rPr>
                 <w:webHidden/>
                 <w:rStyle w:val="Sautdindex"/>
+                <w:vanish w:val="false"/>
               </w:rPr>
               <w:t>V.</w:t>
             </w:r>
@@ -940,6 +939,7 @@
               <w:rPr>
                 <w:webHidden/>
                 <w:rStyle w:val="Sautdindex"/>
+                <w:vanish w:val="false"/>
               </w:rPr>
               <w:t>VI.</w:t>
             </w:r>
@@ -1008,6 +1008,7 @@
               <w:rPr>
                 <w:webHidden/>
                 <w:rStyle w:val="Sautdindex"/>
+                <w:vanish w:val="false"/>
               </w:rPr>
               <w:t>VII.</w:t>
             </w:r>
@@ -1076,6 +1077,7 @@
               <w:rPr>
                 <w:webHidden/>
                 <w:rStyle w:val="Sautdindex"/>
+                <w:vanish w:val="false"/>
               </w:rPr>
               <w:t>VIII.</w:t>
             </w:r>
@@ -1168,7 +1170,7 @@
         <w:pStyle w:val="NoSpacing"/>
         <w:numPr>
           <w:ilvl w:val="0"/>
-          <w:numId w:val="2"/>
+          <w:numId w:val="3"/>
         </w:numPr>
         <w:rPr/>
       </w:pPr>
@@ -1180,312 +1182,326 @@
     <w:p>
       <w:pPr>
         <w:pStyle w:val="NoSpacing"/>
-        <w:numPr>
-          <w:ilvl w:val="0"/>
-          <w:numId w:val="2"/>
-        </w:numPr>
-        <w:rPr/>
-      </w:pPr>
-      <w:r>
-        <w:rPr/>
-        <w:t>La planification des grandes étapes pour chacun.</w:t>
-      </w:r>
-    </w:p>
-    <w:p>
-      <w:pPr>
-        <w:pStyle w:val="NoSpacing"/>
-        <w:numPr>
-          <w:ilvl w:val="0"/>
-          <w:numId w:val="2"/>
-        </w:numPr>
-        <w:rPr/>
-      </w:pPr>
-      <w:r>
-        <w:rPr/>
-        <w:t>Les procédures pour tester l’application.</w:t>
-      </w:r>
-    </w:p>
-    <w:p>
-      <w:pPr>
-        <w:pStyle w:val="NoSpacing"/>
-        <w:numPr>
-          <w:ilvl w:val="0"/>
-          <w:numId w:val="2"/>
-        </w:numPr>
-        <w:rPr/>
-      </w:pPr>
-      <w:r>
-        <w:rPr/>
-        <w:t>Les fonctionnalités de l’application.</w:t>
-      </w:r>
-    </w:p>
-    <w:p>
-      <w:pPr>
-        <w:pStyle w:val="NoSpacing"/>
-        <w:numPr>
-          <w:ilvl w:val="0"/>
-          <w:numId w:val="2"/>
-        </w:numPr>
-        <w:rPr/>
-      </w:pPr>
-      <w:r>
-        <w:rPr/>
-        <w:t>Mécanisme de gestion de plugins et de chargement dynamique.</w:t>
-      </w:r>
-    </w:p>
-    <w:p>
-      <w:pPr>
-        <w:pStyle w:val="NoSpacing"/>
-        <w:numPr>
-          <w:ilvl w:val="0"/>
-          <w:numId w:val="2"/>
-        </w:numPr>
-        <w:rPr/>
-      </w:pPr>
-      <w:r>
-        <w:rPr/>
-        <w:t>Le système de sauvegarde.</w:t>
-      </w:r>
-    </w:p>
-    <w:p>
-      <w:pPr>
-        <w:pStyle w:val="NoSpacing"/>
-        <w:numPr>
-          <w:ilvl w:val="0"/>
-          <w:numId w:val="2"/>
-        </w:numPr>
-        <w:rPr/>
-      </w:pPr>
-      <w:r>
-        <w:rPr/>
-        <w:t>Les problèmes de dépendances.</w:t>
-      </w:r>
-    </w:p>
-    <w:p>
-      <w:pPr>
-        <w:pStyle w:val="NoSpacing"/>
-        <w:numPr>
-          <w:ilvl w:val="0"/>
-          <w:numId w:val="2"/>
-        </w:numPr>
-        <w:rPr/>
-      </w:pPr>
-      <w:r>
-        <w:rPr/>
-        <w:t>La gestion du projet.</w:t>
-      </w:r>
-    </w:p>
-    <w:p>
-      <w:pPr>
-        <w:pStyle w:val="Titre1"/>
         <w:numPr>
           <w:ilvl w:val="0"/>
           <w:numId w:val="3"/>
         </w:numPr>
         <w:rPr/>
       </w:pPr>
-      <w:bookmarkStart w:id="0" w:name="_Toc468919851"/>
-      <w:bookmarkEnd w:id="0"/>
-      <w:r>
-        <w:rPr/>
-        <w:t>Participation</w:t>
-      </w:r>
-    </w:p>
-    <w:p>
-      <w:pPr>
-        <w:pStyle w:val="Normal"/>
-        <w:rPr/>
-      </w:pPr>
-      <w:r>
-        <w:rPr/>
-      </w:r>
-    </w:p>
-    <w:p>
-      <w:pPr>
-        <w:pStyle w:val="Titre2"/>
-        <w:numPr>
-          <w:ilvl w:val="1"/>
-          <w:numId w:val="3"/>
-        </w:numPr>
-        <w:rPr/>
-      </w:pPr>
-      <w:bookmarkStart w:id="1" w:name="_Toc468919852"/>
-      <w:bookmarkEnd w:id="1"/>
-      <w:r>
-        <w:rPr/>
-        <w:t>Nicolas Kircun</w:t>
-      </w:r>
-    </w:p>
-    <w:p>
-      <w:pPr>
-        <w:pStyle w:val="Normal"/>
-        <w:rPr/>
-      </w:pPr>
-      <w:r>
-        <w:rPr/>
-      </w:r>
-    </w:p>
-    <w:p>
-      <w:pPr>
-        <w:pStyle w:val="Normal"/>
-        <w:rPr/>
-      </w:pPr>
-      <w:r>
-        <w:rPr/>
-        <w:tab/>
-      </w:r>
-      <w:r>
-        <w:rPr/>
-        <w:t xml:space="preserve">Mon travaille dans ce projet s’est concentré essentiellement sur les plugins, leurs architectures ainsi que la partie graphique. J’ai donc eu l’occasion de développer la plupart des plugins. Ceux ‘par défaut’ dans notre jeux (GraphismeBase, DeplacementSimple, AttaqueCourte), ainsi que le plugin de barre de vie. </w:t>
-      </w:r>
-    </w:p>
-    <w:p>
-      <w:pPr>
-        <w:pStyle w:val="Normal"/>
-        <w:rPr/>
-      </w:pPr>
-      <w:r>
-        <w:rPr/>
-        <w:tab/>
-      </w:r>
-      <w:r>
-        <w:rPr/>
-        <w:t>J’ai également pu implémenté la plupart des interfaces du projet, cela m’a permis de consolider les connaissances que j’ai pu acquérir lors de mes études.</w:t>
-      </w:r>
-    </w:p>
-    <w:p>
-      <w:pPr>
-        <w:pStyle w:val="Normal"/>
-        <w:rPr/>
-      </w:pPr>
-      <w:r>
-        <w:rPr/>
-        <w:tab/>
-      </w:r>
-      <w:r>
-        <w:rPr/>
-        <w:t xml:space="preserve">Ce projet m’a également permis de bien me familiariser avec le langage Java et sur les notions appris en TP. Mais également avec l’outil Maven, sur lequel j’avais déjà eu l’occasion de travailler durant mes années d’IUT. </w:t>
-      </w:r>
-    </w:p>
-    <w:p>
-      <w:pPr>
-        <w:pStyle w:val="Normal"/>
-        <w:rPr/>
-      </w:pPr>
-      <w:r>
-        <w:rPr/>
-      </w:r>
-    </w:p>
-    <w:p>
-      <w:pPr>
-        <w:pStyle w:val="Titre2"/>
-        <w:numPr>
-          <w:ilvl w:val="1"/>
-          <w:numId w:val="3"/>
-        </w:numPr>
-        <w:rPr/>
-      </w:pPr>
-      <w:bookmarkStart w:id="2" w:name="_Toc468919853"/>
-      <w:bookmarkEnd w:id="2"/>
-      <w:r>
-        <w:rPr/>
-        <w:t>Tom Phily</w:t>
-      </w:r>
-    </w:p>
-    <w:p>
-      <w:pPr>
-        <w:pStyle w:val="Normal"/>
-        <w:rPr/>
-      </w:pPr>
-      <w:r>
-        <w:rPr/>
-      </w:r>
-    </w:p>
-    <w:p>
-      <w:pPr>
-        <w:pStyle w:val="Normal"/>
-        <w:rPr/>
-      </w:pPr>
-      <w:r>
-        <w:rPr/>
-        <w:t>Mon travail au sein du groupe a été de concevoir l’architecture maven du projet, c’est-à-dire divisé le projet en trois modules. Géré les problèmes de dépendance au sein de ces modules. Permettre le lancement de l’application lors de l’exécution du fichier jar après la compilation de celui-ci.</w:t>
-      </w:r>
-    </w:p>
-    <w:p>
-      <w:pPr>
-        <w:pStyle w:val="Normal"/>
-        <w:rPr/>
-      </w:pPr>
-      <w:r>
-        <w:rPr/>
-        <w:t>J’ai travaillé en collaboration sur la gestion des plugins avec Mohammed Tanouti, sur la gestion de la vie et de l’énergie dans les plugins attaques et j’ai développé le plugin attaque à distance.</w:t>
-      </w:r>
-    </w:p>
-    <w:p>
-      <w:pPr>
-        <w:pStyle w:val="Normal"/>
-        <w:rPr/>
-      </w:pPr>
-      <w:r>
-        <w:rPr/>
-        <w:t xml:space="preserve">Le projet m’a permis d’utiliser les notions appris en cours concernant la réutilisation du ClassLoader des travaux pratiques sur le chargement de classes à partir d’un fichier jar. L’utilisation des classes internes anonymes pour lancer l’application avec un graphisme de base qui attend un décorateur </w:t>
-      </w:r>
-    </w:p>
-    <w:p>
-      <w:pPr>
-        <w:pStyle w:val="Normal"/>
-        <w:rPr/>
-      </w:pPr>
-      <w:r>
-        <w:rPr/>
-      </w:r>
-    </w:p>
-    <w:p>
-      <w:pPr>
-        <w:pStyle w:val="Titre2"/>
-        <w:numPr>
-          <w:ilvl w:val="1"/>
-          <w:numId w:val="3"/>
-        </w:numPr>
-        <w:rPr/>
-      </w:pPr>
-      <w:bookmarkStart w:id="3" w:name="_Toc468919854"/>
-      <w:bookmarkEnd w:id="3"/>
-      <w:r>
-        <w:rPr/>
-        <w:t>Mohammed Tanouti</w:t>
-      </w:r>
-    </w:p>
-    <w:p>
-      <w:pPr>
-        <w:pStyle w:val="Normal"/>
-        <w:rPr/>
-      </w:pPr>
-      <w:r>
-        <w:rPr/>
-      </w:r>
-    </w:p>
-    <w:p>
-      <w:pPr>
-        <w:pStyle w:val="Normal"/>
-        <w:rPr/>
-      </w:pPr>
-      <w:r>
-        <w:rPr/>
-      </w:r>
-      <w:r>
-        <w:br w:type="page"/>
-      </w:r>
-    </w:p>
-    <w:p>
-      <w:pPr>
-        <w:pStyle w:val="Titre1"/>
+      <w:r>
+        <w:rPr/>
+        <w:t>La planification des grandes étapes pour chacun.</w:t>
+      </w:r>
+    </w:p>
+    <w:p>
+      <w:pPr>
+        <w:pStyle w:val="NoSpacing"/>
         <w:numPr>
           <w:ilvl w:val="0"/>
           <w:numId w:val="3"/>
         </w:numPr>
         <w:rPr/>
       </w:pPr>
+      <w:r>
+        <w:rPr/>
+        <w:t>Les procédures pour tester l’application.</w:t>
+      </w:r>
+    </w:p>
+    <w:p>
+      <w:pPr>
+        <w:pStyle w:val="NoSpacing"/>
+        <w:numPr>
+          <w:ilvl w:val="0"/>
+          <w:numId w:val="3"/>
+        </w:numPr>
+        <w:rPr/>
+      </w:pPr>
+      <w:r>
+        <w:rPr/>
+        <w:t>Les fonctionnalités de l’application.</w:t>
+      </w:r>
+    </w:p>
+    <w:p>
+      <w:pPr>
+        <w:pStyle w:val="NoSpacing"/>
+        <w:numPr>
+          <w:ilvl w:val="0"/>
+          <w:numId w:val="3"/>
+        </w:numPr>
+        <w:rPr/>
+      </w:pPr>
+      <w:r>
+        <w:rPr/>
+        <w:t>Mécanisme de gestion de plugins et de chargement dynamique.</w:t>
+      </w:r>
+    </w:p>
+    <w:p>
+      <w:pPr>
+        <w:pStyle w:val="NoSpacing"/>
+        <w:numPr>
+          <w:ilvl w:val="0"/>
+          <w:numId w:val="3"/>
+        </w:numPr>
+        <w:rPr/>
+      </w:pPr>
+      <w:r>
+        <w:rPr/>
+        <w:t>Le système de sauvegarde.</w:t>
+      </w:r>
+    </w:p>
+    <w:p>
+      <w:pPr>
+        <w:pStyle w:val="NoSpacing"/>
+        <w:numPr>
+          <w:ilvl w:val="0"/>
+          <w:numId w:val="3"/>
+        </w:numPr>
+        <w:rPr/>
+      </w:pPr>
+      <w:r>
+        <w:rPr/>
+        <w:t>Les problèmes de dépendances.</w:t>
+      </w:r>
+    </w:p>
+    <w:p>
+      <w:pPr>
+        <w:pStyle w:val="NoSpacing"/>
+        <w:numPr>
+          <w:ilvl w:val="0"/>
+          <w:numId w:val="3"/>
+        </w:numPr>
+        <w:rPr/>
+      </w:pPr>
+      <w:r>
+        <w:rPr/>
+        <w:t>La gestion du projet.</w:t>
+      </w:r>
+    </w:p>
+    <w:p>
+      <w:pPr>
+        <w:pStyle w:val="Titre1"/>
+        <w:numPr>
+          <w:ilvl w:val="0"/>
+          <w:numId w:val="4"/>
+        </w:numPr>
+        <w:rPr/>
+      </w:pPr>
+      <w:bookmarkStart w:id="0" w:name="_Toc468919851"/>
+      <w:bookmarkEnd w:id="0"/>
+      <w:r>
+        <w:rPr/>
+        <w:t>Participation</w:t>
+      </w:r>
+    </w:p>
+    <w:p>
+      <w:pPr>
+        <w:pStyle w:val="Normal"/>
+        <w:rPr/>
+      </w:pPr>
+      <w:r>
+        <w:rPr/>
+      </w:r>
+    </w:p>
+    <w:p>
+      <w:pPr>
+        <w:pStyle w:val="Titre2"/>
+        <w:numPr>
+          <w:ilvl w:val="1"/>
+          <w:numId w:val="4"/>
+        </w:numPr>
+        <w:rPr/>
+      </w:pPr>
+      <w:bookmarkStart w:id="1" w:name="_Toc468919852"/>
+      <w:bookmarkEnd w:id="1"/>
+      <w:r>
+        <w:rPr/>
+        <w:t>Nicolas Kircun</w:t>
+      </w:r>
+    </w:p>
+    <w:p>
+      <w:pPr>
+        <w:pStyle w:val="Normal"/>
+        <w:rPr/>
+      </w:pPr>
+      <w:r>
+        <w:rPr/>
+      </w:r>
+    </w:p>
+    <w:p>
+      <w:pPr>
+        <w:pStyle w:val="Normal"/>
+        <w:rPr/>
+      </w:pPr>
+      <w:r>
+        <w:rPr/>
+        <w:tab/>
+        <w:t xml:space="preserve">Mon travaille dans ce projet s’est concentré essentiellement sur les plugins, leurs architectures ainsi que la partie graphique. J’ai donc eu l’occasion de développer la plupart des plugins. Ceux ‘par défaut’ dans notre jeux (GraphismeBase, DeplacementSimple, AttaqueCourte), ainsi que le plugin de barre de vie. </w:t>
+      </w:r>
+    </w:p>
+    <w:p>
+      <w:pPr>
+        <w:pStyle w:val="Normal"/>
+        <w:rPr/>
+      </w:pPr>
+      <w:r>
+        <w:rPr/>
+        <w:tab/>
+        <w:t>J’ai également pu implémenté la plupart des interfaces du projet, cela m’a permis de consolider les connaissances que j’ai pu acquérir lors de mes études.</w:t>
+      </w:r>
+    </w:p>
+    <w:p>
+      <w:pPr>
+        <w:pStyle w:val="Normal"/>
+        <w:rPr/>
+      </w:pPr>
+      <w:r>
+        <w:rPr/>
+        <w:tab/>
+        <w:t xml:space="preserve">Ce projet m’a également permis de bien me familiariser avec le langage Java et sur les notions appris en TP. Mais également avec l’outil Maven, sur lequel j’avais déjà eu l’occasion de travailler durant mes années d’IUT. </w:t>
+      </w:r>
+    </w:p>
+    <w:p>
+      <w:pPr>
+        <w:pStyle w:val="Normal"/>
+        <w:rPr/>
+      </w:pPr>
+      <w:r>
+        <w:rPr/>
+      </w:r>
+    </w:p>
+    <w:p>
+      <w:pPr>
+        <w:pStyle w:val="Titre2"/>
+        <w:numPr>
+          <w:ilvl w:val="1"/>
+          <w:numId w:val="4"/>
+        </w:numPr>
+        <w:rPr/>
+      </w:pPr>
+      <w:bookmarkStart w:id="2" w:name="_Toc468919853"/>
+      <w:bookmarkEnd w:id="2"/>
+      <w:r>
+        <w:rPr/>
+        <w:t>Tom Phily</w:t>
+      </w:r>
+    </w:p>
+    <w:p>
+      <w:pPr>
+        <w:pStyle w:val="Normal"/>
+        <w:rPr/>
+      </w:pPr>
+      <w:r>
+        <w:rPr/>
+      </w:r>
+    </w:p>
+    <w:p>
+      <w:pPr>
+        <w:pStyle w:val="Normal"/>
+        <w:rPr/>
+      </w:pPr>
+      <w:r>
+        <w:rPr/>
+        <w:tab/>
+        <w:t>Mon travail au sein du groupe a été de concevoir l’architecture maven du projet, c’est-à-dire divisé le projet en trois modules. Géré les problèmes de dépendance au sein de ces modules. Permettre le lancement de l’application lors de l’exécution du fichier jar après la compilation de celui-ci.</w:t>
+      </w:r>
+    </w:p>
+    <w:p>
+      <w:pPr>
+        <w:pStyle w:val="Normal"/>
+        <w:rPr/>
+      </w:pPr>
+      <w:r>
+        <w:rPr/>
+        <w:tab/>
+        <w:t>J’ai travaillé en collaboration sur la gestion des plugins avec Mohammed Tanouti, sur la gestion de la vie et de l’énergie dans les plugins attaques et j’ai développé le plugin attaque à distance.</w:t>
+      </w:r>
+    </w:p>
+    <w:p>
+      <w:pPr>
+        <w:pStyle w:val="Normal"/>
+        <w:rPr/>
+      </w:pPr>
+      <w:r>
+        <w:rPr/>
+        <w:tab/>
+        <w:t xml:space="preserve">Le projet m’a permis d’utiliser les notions appris en cours concernant la réutilisation du ClassLoader des travaux pratiques sur le chargement de classes à partir d’un fichier jar. L’utilisation des classes internes anonymes pour lancer l’application avec un graphisme de base qui attend un décorateur </w:t>
+      </w:r>
+    </w:p>
+    <w:p>
+      <w:pPr>
+        <w:pStyle w:val="Normal"/>
+        <w:rPr/>
+      </w:pPr>
+      <w:r>
+        <w:rPr/>
+      </w:r>
+    </w:p>
+    <w:p>
+      <w:pPr>
+        <w:pStyle w:val="Normal"/>
+        <w:rPr/>
+      </w:pPr>
+      <w:r>
+        <w:rPr/>
+      </w:r>
+    </w:p>
+    <w:p>
+      <w:pPr>
+        <w:pStyle w:val="Titre2"/>
+        <w:numPr>
+          <w:ilvl w:val="1"/>
+          <w:numId w:val="4"/>
+        </w:numPr>
+        <w:rPr/>
+      </w:pPr>
+      <w:bookmarkStart w:id="3" w:name="_Toc468919854"/>
+      <w:bookmarkEnd w:id="3"/>
+      <w:r>
+        <w:rPr/>
+        <w:t>Mohammed Tanouti</w:t>
+      </w:r>
+    </w:p>
+    <w:p>
+      <w:pPr>
+        <w:pStyle w:val="Normal"/>
+        <w:rPr/>
+      </w:pPr>
+      <w:r>
+        <w:rPr/>
+      </w:r>
+    </w:p>
+    <w:p>
+      <w:pPr>
+        <w:pStyle w:val="Normal"/>
+        <w:rPr/>
+      </w:pPr>
+      <w:r>
+        <w:rPr/>
+        <w:tab/>
+        <w:t>Mon travail dans ce groupe est devisé en deux parties : la première sur le chargement des plugins à partir d’un fichier .jar, j’ai pu développer PluginRepository et SwingRepository en utilisant la notion de ClassLoader vu en cours et travaux pratiques, ainsi que la gestion de ces plugins en collaboration avec Tom Phily. La deuxième partie a été de développer deux plugins de graphisme (GraphismeFleur, GraphismePictureLoaded), et un plugin de déplacement (deplacementSansCollision). Le projet m’a permis de consolider les connaissances acquises durant ce semestre en programmation avancée, et de m’habituer a travaillé avec l’outil Maven et le langage Java.</w:t>
+      </w:r>
+    </w:p>
+    <w:p>
+      <w:pPr>
+        <w:pStyle w:val="Normal"/>
+        <w:rPr/>
+      </w:pPr>
+      <w:r>
+        <w:rPr/>
+      </w:r>
+      <w:r>
+        <w:br w:type="page"/>
+      </w:r>
+    </w:p>
+    <w:p>
+      <w:pPr>
+        <w:pStyle w:val="Titre1"/>
+        <w:numPr>
+          <w:ilvl w:val="0"/>
+          <w:numId w:val="4"/>
+        </w:numPr>
+        <w:rPr/>
+      </w:pPr>
       <w:bookmarkStart w:id="4" w:name="_Toc468919855"/>
       <w:bookmarkEnd w:id="4"/>
       <w:r>
@@ -1502,6 +1518,495 @@
         <w:rPr/>
       </w:r>
     </w:p>
+    <w:p>
+      <w:pPr>
+        <w:pStyle w:val="Normal"/>
+        <w:rPr/>
+      </w:pPr>
+      <w:r>
+        <w:rPr/>
+        <w:t>Nicolas Kircun</w:t>
+      </w:r>
+    </w:p>
+    <w:tbl>
+      <w:tblPr>
+        <w:tblW w:w="9690" w:type="dxa"/>
+        <w:jc w:val="left"/>
+        <w:tblInd w:w="-256" w:type="dxa"/>
+        <w:tblBorders>
+          <w:top w:val="single" w:sz="2" w:space="0" w:color="000001"/>
+          <w:left w:val="single" w:sz="2" w:space="0" w:color="000001"/>
+          <w:bottom w:val="single" w:sz="2" w:space="0" w:color="000001"/>
+          <w:insideH w:val="single" w:sz="2" w:space="0" w:color="000001"/>
+        </w:tblBorders>
+        <w:tblCellMar>
+          <w:top w:w="55" w:type="dxa"/>
+          <w:left w:w="48" w:type="dxa"/>
+          <w:bottom w:w="55" w:type="dxa"/>
+          <w:right w:w="55" w:type="dxa"/>
+        </w:tblCellMar>
+      </w:tblPr>
+      <w:tblGrid>
+        <w:gridCol w:w="4829"/>
+        <w:gridCol w:w="4860"/>
+      </w:tblGrid>
+      <w:tr>
+        <w:trPr/>
+        <w:tc>
+          <w:tcPr>
+            <w:tcW w:w="4829" w:type="dxa"/>
+            <w:tcBorders>
+              <w:top w:val="single" w:sz="2" w:space="0" w:color="000001"/>
+              <w:left w:val="single" w:sz="2" w:space="0" w:color="000001"/>
+              <w:bottom w:val="single" w:sz="2" w:space="0" w:color="000001"/>
+              <w:insideH w:val="single" w:sz="2" w:space="0" w:color="000001"/>
+            </w:tcBorders>
+            <w:shd w:fill="3399FF" w:val="clear"/>
+            <w:tcMar>
+              <w:left w:w="48" w:type="dxa"/>
+            </w:tcMar>
+          </w:tcPr>
+          <w:p>
+            <w:pPr>
+              <w:pStyle w:val="Contenudetableau"/>
+              <w:spacing w:before="0" w:after="160"/>
+              <w:rPr/>
+            </w:pPr>
+            <w:r>
+              <w:rPr/>
+              <w:t>Tâches réalisées</w:t>
+            </w:r>
+          </w:p>
+        </w:tc>
+        <w:tc>
+          <w:tcPr>
+            <w:tcW w:w="4860" w:type="dxa"/>
+            <w:tcBorders>
+              <w:top w:val="single" w:sz="2" w:space="0" w:color="000001"/>
+              <w:left w:val="single" w:sz="2" w:space="0" w:color="000001"/>
+              <w:bottom w:val="single" w:sz="2" w:space="0" w:color="000001"/>
+              <w:right w:val="single" w:sz="2" w:space="0" w:color="000001"/>
+              <w:insideH w:val="single" w:sz="2" w:space="0" w:color="000001"/>
+              <w:insideV w:val="single" w:sz="2" w:space="0" w:color="000001"/>
+            </w:tcBorders>
+            <w:shd w:fill="3399FF" w:val="clear"/>
+            <w:tcMar>
+              <w:left w:w="48" w:type="dxa"/>
+            </w:tcMar>
+          </w:tcPr>
+          <w:p>
+            <w:pPr>
+              <w:pStyle w:val="Contenudetableau"/>
+              <w:spacing w:before="0" w:after="160"/>
+              <w:rPr/>
+            </w:pPr>
+            <w:r>
+              <w:rPr/>
+              <w:t>Issues correspondantes</w:t>
+            </w:r>
+          </w:p>
+        </w:tc>
+      </w:tr>
+      <w:tr>
+        <w:trPr/>
+        <w:tc>
+          <w:tcPr>
+            <w:tcW w:w="4829" w:type="dxa"/>
+            <w:tcBorders>
+              <w:top w:val="single" w:sz="2" w:space="0" w:color="000001"/>
+              <w:left w:val="single" w:sz="2" w:space="0" w:color="000001"/>
+              <w:bottom w:val="single" w:sz="2" w:space="0" w:color="000001"/>
+              <w:insideH w:val="single" w:sz="2" w:space="0" w:color="000001"/>
+            </w:tcBorders>
+            <w:shd w:fill="auto" w:val="clear"/>
+            <w:tcMar>
+              <w:left w:w="48" w:type="dxa"/>
+            </w:tcMar>
+          </w:tcPr>
+          <w:p>
+            <w:pPr>
+              <w:pStyle w:val="Contenudetableau"/>
+              <w:spacing w:before="0" w:after="160"/>
+              <w:rPr/>
+            </w:pPr>
+            <w:r>
+              <w:rPr/>
+              <w:t>Mise en place du plateau avec deux robots</w:t>
+            </w:r>
+          </w:p>
+        </w:tc>
+        <w:tc>
+          <w:tcPr>
+            <w:tcW w:w="4860" w:type="dxa"/>
+            <w:tcBorders>
+              <w:top w:val="single" w:sz="2" w:space="0" w:color="000001"/>
+              <w:left w:val="single" w:sz="2" w:space="0" w:color="000001"/>
+              <w:bottom w:val="single" w:sz="2" w:space="0" w:color="000001"/>
+              <w:right w:val="single" w:sz="2" w:space="0" w:color="000001"/>
+              <w:insideH w:val="single" w:sz="2" w:space="0" w:color="000001"/>
+              <w:insideV w:val="single" w:sz="2" w:space="0" w:color="000001"/>
+            </w:tcBorders>
+            <w:shd w:fill="auto" w:val="clear"/>
+            <w:tcMar>
+              <w:left w:w="48" w:type="dxa"/>
+            </w:tcMar>
+          </w:tcPr>
+          <w:p>
+            <w:pPr>
+              <w:pStyle w:val="Contenudetableau"/>
+              <w:spacing w:before="0" w:after="160"/>
+              <w:rPr/>
+            </w:pPr>
+            <w:r>
+              <w:rPr/>
+              <w:t>N/A</w:t>
+            </w:r>
+          </w:p>
+        </w:tc>
+      </w:tr>
+      <w:tr>
+        <w:trPr/>
+        <w:tc>
+          <w:tcPr>
+            <w:tcW w:w="4829" w:type="dxa"/>
+            <w:tcBorders>
+              <w:top w:val="single" w:sz="2" w:space="0" w:color="000001"/>
+              <w:left w:val="single" w:sz="2" w:space="0" w:color="000001"/>
+              <w:bottom w:val="single" w:sz="2" w:space="0" w:color="000001"/>
+              <w:insideH w:val="single" w:sz="2" w:space="0" w:color="000001"/>
+            </w:tcBorders>
+            <w:shd w:fill="auto" w:val="clear"/>
+            <w:tcMar>
+              <w:left w:w="48" w:type="dxa"/>
+            </w:tcMar>
+          </w:tcPr>
+          <w:p>
+            <w:pPr>
+              <w:pStyle w:val="Contenudetableau"/>
+              <w:spacing w:before="0" w:after="160"/>
+              <w:rPr/>
+            </w:pPr>
+            <w:r>
+              <w:rPr/>
+              <w:t>Création du package interface</w:t>
+            </w:r>
+          </w:p>
+        </w:tc>
+        <w:tc>
+          <w:tcPr>
+            <w:tcW w:w="4860" w:type="dxa"/>
+            <w:tcBorders>
+              <w:top w:val="single" w:sz="2" w:space="0" w:color="000001"/>
+              <w:left w:val="single" w:sz="2" w:space="0" w:color="000001"/>
+              <w:bottom w:val="single" w:sz="2" w:space="0" w:color="000001"/>
+              <w:right w:val="single" w:sz="2" w:space="0" w:color="000001"/>
+              <w:insideH w:val="single" w:sz="2" w:space="0" w:color="000001"/>
+              <w:insideV w:val="single" w:sz="2" w:space="0" w:color="000001"/>
+            </w:tcBorders>
+            <w:shd w:fill="auto" w:val="clear"/>
+            <w:tcMar>
+              <w:left w:w="48" w:type="dxa"/>
+            </w:tcMar>
+          </w:tcPr>
+          <w:p>
+            <w:pPr>
+              <w:pStyle w:val="Contenudetableau"/>
+              <w:spacing w:before="0" w:after="160"/>
+              <w:rPr/>
+            </w:pPr>
+            <w:r>
+              <w:rPr/>
+              <w:t>#3</w:t>
+            </w:r>
+          </w:p>
+        </w:tc>
+      </w:tr>
+      <w:tr>
+        <w:trPr/>
+        <w:tc>
+          <w:tcPr>
+            <w:tcW w:w="4829" w:type="dxa"/>
+            <w:tcBorders>
+              <w:top w:val="single" w:sz="2" w:space="0" w:color="000001"/>
+              <w:left w:val="single" w:sz="2" w:space="0" w:color="000001"/>
+              <w:bottom w:val="single" w:sz="2" w:space="0" w:color="000001"/>
+              <w:insideH w:val="single" w:sz="2" w:space="0" w:color="000001"/>
+            </w:tcBorders>
+            <w:shd w:fill="auto" w:val="clear"/>
+            <w:tcMar>
+              <w:left w:w="48" w:type="dxa"/>
+            </w:tcMar>
+          </w:tcPr>
+          <w:p>
+            <w:pPr>
+              <w:pStyle w:val="Contenudetableau"/>
+              <w:spacing w:before="0" w:after="160"/>
+              <w:rPr/>
+            </w:pPr>
+            <w:r>
+              <w:rPr/>
+              <w:t>Implémentation des premières interfaces</w:t>
+            </w:r>
+          </w:p>
+        </w:tc>
+        <w:tc>
+          <w:tcPr>
+            <w:tcW w:w="4860" w:type="dxa"/>
+            <w:tcBorders>
+              <w:top w:val="single" w:sz="2" w:space="0" w:color="000001"/>
+              <w:left w:val="single" w:sz="2" w:space="0" w:color="000001"/>
+              <w:bottom w:val="single" w:sz="2" w:space="0" w:color="000001"/>
+              <w:right w:val="single" w:sz="2" w:space="0" w:color="000001"/>
+              <w:insideH w:val="single" w:sz="2" w:space="0" w:color="000001"/>
+              <w:insideV w:val="single" w:sz="2" w:space="0" w:color="000001"/>
+            </w:tcBorders>
+            <w:shd w:fill="auto" w:val="clear"/>
+            <w:tcMar>
+              <w:left w:w="48" w:type="dxa"/>
+            </w:tcMar>
+          </w:tcPr>
+          <w:p>
+            <w:pPr>
+              <w:pStyle w:val="Contenudetableau"/>
+              <w:spacing w:before="0" w:after="160"/>
+              <w:rPr/>
+            </w:pPr>
+            <w:r>
+              <w:rPr/>
+              <w:t>#3 / #7 / #8</w:t>
+            </w:r>
+          </w:p>
+        </w:tc>
+      </w:tr>
+      <w:tr>
+        <w:trPr/>
+        <w:tc>
+          <w:tcPr>
+            <w:tcW w:w="4829" w:type="dxa"/>
+            <w:tcBorders>
+              <w:top w:val="single" w:sz="2" w:space="0" w:color="000001"/>
+              <w:left w:val="single" w:sz="2" w:space="0" w:color="000001"/>
+              <w:bottom w:val="single" w:sz="2" w:space="0" w:color="000001"/>
+              <w:insideH w:val="single" w:sz="2" w:space="0" w:color="000001"/>
+            </w:tcBorders>
+            <w:shd w:fill="auto" w:val="clear"/>
+            <w:tcMar>
+              <w:left w:w="48" w:type="dxa"/>
+            </w:tcMar>
+          </w:tcPr>
+          <w:p>
+            <w:pPr>
+              <w:pStyle w:val="Contenudetableau"/>
+              <w:spacing w:before="0" w:after="160"/>
+              <w:rPr/>
+            </w:pPr>
+            <w:r>
+              <w:rPr/>
+              <w:t>Création du premier plugin GraphismeBase</w:t>
+            </w:r>
+          </w:p>
+        </w:tc>
+        <w:tc>
+          <w:tcPr>
+            <w:tcW w:w="4860" w:type="dxa"/>
+            <w:tcBorders>
+              <w:top w:val="single" w:sz="2" w:space="0" w:color="000001"/>
+              <w:left w:val="single" w:sz="2" w:space="0" w:color="000001"/>
+              <w:bottom w:val="single" w:sz="2" w:space="0" w:color="000001"/>
+              <w:right w:val="single" w:sz="2" w:space="0" w:color="000001"/>
+              <w:insideH w:val="single" w:sz="2" w:space="0" w:color="000001"/>
+              <w:insideV w:val="single" w:sz="2" w:space="0" w:color="000001"/>
+            </w:tcBorders>
+            <w:shd w:fill="auto" w:val="clear"/>
+            <w:tcMar>
+              <w:left w:w="48" w:type="dxa"/>
+            </w:tcMar>
+          </w:tcPr>
+          <w:p>
+            <w:pPr>
+              <w:pStyle w:val="Contenudetableau"/>
+              <w:spacing w:before="0" w:after="160"/>
+              <w:rPr/>
+            </w:pPr>
+            <w:r>
+              <w:rPr/>
+              <w:t>#4</w:t>
+            </w:r>
+          </w:p>
+        </w:tc>
+      </w:tr>
+      <w:tr>
+        <w:trPr/>
+        <w:tc>
+          <w:tcPr>
+            <w:tcW w:w="4829" w:type="dxa"/>
+            <w:tcBorders>
+              <w:top w:val="single" w:sz="2" w:space="0" w:color="000001"/>
+              <w:left w:val="single" w:sz="2" w:space="0" w:color="000001"/>
+              <w:bottom w:val="single" w:sz="2" w:space="0" w:color="000001"/>
+              <w:insideH w:val="single" w:sz="2" w:space="0" w:color="000001"/>
+            </w:tcBorders>
+            <w:shd w:fill="auto" w:val="clear"/>
+            <w:tcMar>
+              <w:left w:w="48" w:type="dxa"/>
+            </w:tcMar>
+          </w:tcPr>
+          <w:p>
+            <w:pPr>
+              <w:pStyle w:val="Contenudetableau"/>
+              <w:spacing w:before="0" w:after="160"/>
+              <w:rPr/>
+            </w:pPr>
+            <w:r>
+              <w:rPr/>
+              <w:t>Mise en place des différents plugins par défaut</w:t>
+            </w:r>
+          </w:p>
+        </w:tc>
+        <w:tc>
+          <w:tcPr>
+            <w:tcW w:w="4860" w:type="dxa"/>
+            <w:tcBorders>
+              <w:top w:val="single" w:sz="2" w:space="0" w:color="000001"/>
+              <w:left w:val="single" w:sz="2" w:space="0" w:color="000001"/>
+              <w:bottom w:val="single" w:sz="2" w:space="0" w:color="000001"/>
+              <w:right w:val="single" w:sz="2" w:space="0" w:color="000001"/>
+              <w:insideH w:val="single" w:sz="2" w:space="0" w:color="000001"/>
+              <w:insideV w:val="single" w:sz="2" w:space="0" w:color="000001"/>
+            </w:tcBorders>
+            <w:shd w:fill="auto" w:val="clear"/>
+            <w:tcMar>
+              <w:left w:w="48" w:type="dxa"/>
+            </w:tcMar>
+          </w:tcPr>
+          <w:p>
+            <w:pPr>
+              <w:pStyle w:val="Contenudetableau"/>
+              <w:spacing w:before="0" w:after="160"/>
+              <w:rPr/>
+            </w:pPr>
+            <w:r>
+              <w:rPr/>
+              <w:t>#7 / #8 / #9</w:t>
+            </w:r>
+          </w:p>
+        </w:tc>
+      </w:tr>
+      <w:tr>
+        <w:trPr/>
+        <w:tc>
+          <w:tcPr>
+            <w:tcW w:w="4829" w:type="dxa"/>
+            <w:tcBorders>
+              <w:top w:val="single" w:sz="2" w:space="0" w:color="000001"/>
+              <w:left w:val="single" w:sz="2" w:space="0" w:color="000001"/>
+              <w:bottom w:val="single" w:sz="2" w:space="0" w:color="000001"/>
+              <w:insideH w:val="single" w:sz="2" w:space="0" w:color="000001"/>
+            </w:tcBorders>
+            <w:shd w:fill="auto" w:val="clear"/>
+            <w:tcMar>
+              <w:left w:w="48" w:type="dxa"/>
+            </w:tcMar>
+          </w:tcPr>
+          <w:p>
+            <w:pPr>
+              <w:pStyle w:val="Contenudetableau"/>
+              <w:spacing w:before="0" w:after="160"/>
+              <w:rPr/>
+            </w:pPr>
+            <w:r>
+              <w:rPr/>
+              <w:t>Création d’une barre de vie et délégation de l’affichage aux plugins de graphisme</w:t>
+            </w:r>
+          </w:p>
+        </w:tc>
+        <w:tc>
+          <w:tcPr>
+            <w:tcW w:w="4860" w:type="dxa"/>
+            <w:tcBorders>
+              <w:top w:val="single" w:sz="2" w:space="0" w:color="000001"/>
+              <w:left w:val="single" w:sz="2" w:space="0" w:color="000001"/>
+              <w:bottom w:val="single" w:sz="2" w:space="0" w:color="000001"/>
+              <w:right w:val="single" w:sz="2" w:space="0" w:color="000001"/>
+              <w:insideH w:val="single" w:sz="2" w:space="0" w:color="000001"/>
+              <w:insideV w:val="single" w:sz="2" w:space="0" w:color="000001"/>
+            </w:tcBorders>
+            <w:shd w:fill="auto" w:val="clear"/>
+            <w:tcMar>
+              <w:left w:w="48" w:type="dxa"/>
+            </w:tcMar>
+          </w:tcPr>
+          <w:p>
+            <w:pPr>
+              <w:pStyle w:val="Contenudetableau"/>
+              <w:spacing w:before="0" w:after="160"/>
+              <w:rPr/>
+            </w:pPr>
+            <w:r>
+              <w:rPr/>
+              <w:t>#12</w:t>
+            </w:r>
+          </w:p>
+        </w:tc>
+      </w:tr>
+      <w:tr>
+        <w:trPr/>
+        <w:tc>
+          <w:tcPr>
+            <w:tcW w:w="4829" w:type="dxa"/>
+            <w:tcBorders>
+              <w:top w:val="single" w:sz="2" w:space="0" w:color="000001"/>
+              <w:left w:val="single" w:sz="2" w:space="0" w:color="000001"/>
+              <w:bottom w:val="single" w:sz="2" w:space="0" w:color="000001"/>
+              <w:insideH w:val="single" w:sz="2" w:space="0" w:color="000001"/>
+            </w:tcBorders>
+            <w:shd w:fill="auto" w:val="clear"/>
+            <w:tcMar>
+              <w:left w:w="48" w:type="dxa"/>
+            </w:tcMar>
+          </w:tcPr>
+          <w:p>
+            <w:pPr>
+              <w:pStyle w:val="Contenudetableau"/>
+              <w:spacing w:before="0" w:after="160"/>
+              <w:rPr/>
+            </w:pPr>
+            <w:r>
+              <w:rPr/>
+              <w:t>Utilisation d’une liste de robots</w:t>
+            </w:r>
+          </w:p>
+        </w:tc>
+        <w:tc>
+          <w:tcPr>
+            <w:tcW w:w="4860" w:type="dxa"/>
+            <w:tcBorders>
+              <w:top w:val="single" w:sz="2" w:space="0" w:color="000001"/>
+              <w:left w:val="single" w:sz="2" w:space="0" w:color="000001"/>
+              <w:bottom w:val="single" w:sz="2" w:space="0" w:color="000001"/>
+              <w:right w:val="single" w:sz="2" w:space="0" w:color="000001"/>
+              <w:insideH w:val="single" w:sz="2" w:space="0" w:color="000001"/>
+              <w:insideV w:val="single" w:sz="2" w:space="0" w:color="000001"/>
+            </w:tcBorders>
+            <w:shd w:fill="auto" w:val="clear"/>
+            <w:tcMar>
+              <w:left w:w="48" w:type="dxa"/>
+            </w:tcMar>
+          </w:tcPr>
+          <w:p>
+            <w:pPr>
+              <w:pStyle w:val="Contenudetableau"/>
+              <w:spacing w:before="0" w:after="160"/>
+              <w:rPr/>
+            </w:pPr>
+            <w:r>
+              <w:rPr/>
+              <w:t>N/A</w:t>
+            </w:r>
+          </w:p>
+        </w:tc>
+      </w:tr>
+    </w:tbl>
     <w:p>
       <w:pPr>
         <w:pStyle w:val="Normal"/>
@@ -1547,7 +2052,7 @@
         <w:pStyle w:val="Titre1"/>
         <w:numPr>
           <w:ilvl w:val="0"/>
-          <w:numId w:val="3"/>
+          <w:numId w:val="4"/>
         </w:numPr>
         <w:rPr/>
       </w:pPr>
@@ -1599,7 +2104,7 @@
         <w:pStyle w:val="Titre2"/>
         <w:numPr>
           <w:ilvl w:val="1"/>
-          <w:numId w:val="3"/>
+          <w:numId w:val="4"/>
         </w:numPr>
         <w:rPr/>
       </w:pPr>
@@ -1641,7 +2146,7 @@
         <w:pStyle w:val="Titre2"/>
         <w:numPr>
           <w:ilvl w:val="1"/>
-          <w:numId w:val="3"/>
+          <w:numId w:val="4"/>
         </w:numPr>
         <w:rPr/>
       </w:pPr>
@@ -1683,7 +2188,7 @@
         <w:pStyle w:val="Titre2"/>
         <w:numPr>
           <w:ilvl w:val="1"/>
-          <w:numId w:val="3"/>
+          <w:numId w:val="4"/>
         </w:numPr>
         <w:rPr/>
       </w:pPr>
@@ -1805,7 +2310,7 @@
         <w:pStyle w:val="Titre1"/>
         <w:numPr>
           <w:ilvl w:val="0"/>
-          <w:numId w:val="3"/>
+          <w:numId w:val="4"/>
         </w:numPr>
         <w:rPr/>
       </w:pPr>
@@ -1830,7 +2335,7 @@
         <w:pStyle w:val="Titre2"/>
         <w:numPr>
           <w:ilvl w:val="1"/>
-          <w:numId w:val="3"/>
+          <w:numId w:val="4"/>
         </w:numPr>
         <w:rPr/>
       </w:pPr>
@@ -1855,6 +2360,7 @@
       </w:pPr>
       <w:r>
         <w:rPr/>
+        <w:tab/>
         <w:t xml:space="preserve">Au lancement, l’application ouvre un </w:t>
       </w:r>
       <w:r>
@@ -1875,7 +2381,7 @@
       </w:r>
       <w:r>
         <w:rPr/>
-        <w:t>tan que l’utilisateur n’a pas sélectionné un fichier ou kill le processus. Si le fichier sélectionner n’est pas valide et ne contient aucuns plugins, l’application va s’arrêter en envoyant une exception dans la console. Sinon, l’application se charge avec les plugins de bases et les robots s’affrontent jusqu’à qu’il n’en reste plus qu’un.</w:t>
+        <w:t>tant que l’utilisateur n’a pas sélectionné un fichier ou kill le processus. Si le fichier sélectionner n’est pas valide et ne contient aucuns plugins, l’application va s’arrêter en envoyant une exception dans la console. Sinon, l’application se charge avec les plugins de bases et les robots s’affrontent jusqu’à qu’il n’en reste plus qu’un.</w:t>
       </w:r>
     </w:p>
     <w:p>
@@ -1893,7 +2399,7 @@
         <w:pStyle w:val="Titre2"/>
         <w:numPr>
           <w:ilvl w:val="1"/>
-          <w:numId w:val="3"/>
+          <w:numId w:val="4"/>
         </w:numPr>
         <w:rPr/>
       </w:pPr>
@@ -1918,6 +2424,7 @@
       </w:pPr>
       <w:r>
         <w:rPr/>
+        <w:tab/>
         <w:t>L’utilisateur peut sélectionner les plugins au cours de la partie dans la barre des menus.</w:t>
       </w:r>
     </w:p>
@@ -1928,6 +2435,7 @@
       </w:pPr>
       <w:r>
         <w:rPr/>
+        <w:tab/>
         <w:t xml:space="preserve">Choisir un plugin relance la partie et sauvegarde l’état du jeu dans un fichier </w:t>
       </w:r>
       <w:r>
@@ -1975,10 +2483,12 @@
         <w:pStyle w:val="Titre2"/>
         <w:numPr>
           <w:ilvl w:val="1"/>
-          <w:numId w:val="3"/>
+          <w:numId w:val="4"/>
         </w:numPr>
         <w:rPr/>
       </w:pPr>
+      <w:bookmarkStart w:id="7" w:name="__DdeLink__294_1998515632"/>
+      <w:bookmarkEnd w:id="7"/>
       <w:r>
         <w:rPr/>
         <w:t>Sauvegarde et relance de la partie</w:t>
@@ -2000,6 +2510,7 @@
       </w:pPr>
       <w:r>
         <w:rPr/>
+        <w:tab/>
         <w:t xml:space="preserve">L’utilisateur peut à tout moment appuyer sur le bouton </w:t>
       </w:r>
       <w:r>
@@ -2031,6 +2542,15 @@
       <w:r>
         <w:rPr/>
         <w:t>, la partie se relance avec les plugins sauvegardés.</w:t>
+      </w:r>
+    </w:p>
+    <w:p>
+      <w:pPr>
+        <w:pStyle w:val="Normal"/>
+        <w:rPr/>
+      </w:pPr>
+      <w:r>
+        <w:rPr/>
       </w:r>
     </w:p>
     <w:p>
@@ -2040,6 +2560,54 @@
           <w:ilvl w:val="0"/>
           <w:numId w:val="0"/>
         </w:numPr>
+        <w:ind w:left="720" w:hanging="0"/>
+        <w:rPr/>
+      </w:pPr>
+      <w:r>
+        <w:rPr/>
+        <w:t>D.</w:t>
+        <w:tab/>
+        <w:t>Fonctionnement des plugins</w:t>
+      </w:r>
+    </w:p>
+    <w:p>
+      <w:pPr>
+        <w:pStyle w:val="Normal"/>
+        <w:rPr/>
+      </w:pPr>
+      <w:r>
+        <w:rPr/>
+      </w:r>
+    </w:p>
+    <w:p>
+      <w:pPr>
+        <w:pStyle w:val="Normal"/>
+        <w:rPr/>
+      </w:pPr>
+      <w:r>
+        <w:rPr/>
+        <w:tab/>
+        <w:t xml:space="preserve">Tout les plugins sont regroupés dans le même projet. Pour chaque utilisation différentes (Graphisme, Attaque, Déplacement), les fichiers sont séparés en package afin d’avoir un bon suivi et une bonne architecture dans le projet. </w:t>
+      </w:r>
+    </w:p>
+    <w:p>
+      <w:pPr>
+        <w:pStyle w:val="Normal"/>
+        <w:rPr/>
+      </w:pPr>
+      <w:r>
+        <w:rPr/>
+        <w:tab/>
+        <w:t>Afin de donner une visibilité globale des plugins dans le projet, ainsi que d’avoir le même fonctionnement dans chaque plugin, ils implémentent tous une interface qui leurs est dédié. Nous avons donc un autre projet interfaces qui regroupe le fonctionnement des objets qui sont partagés en interne du jeu : plugins, robots, projectiles.</w:t>
+      </w:r>
+    </w:p>
+    <w:p>
+      <w:pPr>
+        <w:pStyle w:val="Titre2"/>
+        <w:numPr>
+          <w:ilvl w:val="0"/>
+          <w:numId w:val="0"/>
+        </w:numPr>
         <w:rPr/>
       </w:pPr>
       <w:r>
@@ -2051,12 +2619,12 @@
         <w:pStyle w:val="Titre1"/>
         <w:numPr>
           <w:ilvl w:val="0"/>
-          <w:numId w:val="3"/>
+          <w:numId w:val="4"/>
         </w:numPr>
         <w:rPr/>
       </w:pPr>
-      <w:bookmarkStart w:id="7" w:name="_Toc468919858"/>
-      <w:bookmarkEnd w:id="7"/>
+      <w:bookmarkStart w:id="8" w:name="_Toc468919858"/>
+      <w:bookmarkEnd w:id="8"/>
       <w:r>
         <w:rPr/>
         <w:t>Gestion des plugins</w:t>
@@ -2073,11 +2641,39 @@
     </w:p>
     <w:p>
       <w:pPr>
-        <w:pStyle w:val="Normal"/>
-        <w:rPr/>
-      </w:pPr>
-      <w:r>
-        <w:rPr/>
+        <w:pStyle w:val="Titre2"/>
+        <w:numPr>
+          <w:ilvl w:val="1"/>
+          <w:numId w:val="2"/>
+        </w:numPr>
+        <w:rPr/>
+      </w:pPr>
+      <w:r>
+        <w:rPr/>
+        <w:t xml:space="preserve">    </w:t>
+      </w:r>
+      <w:r>
+        <w:rPr/>
+        <w:t>Utilisation des plugins</w:t>
+      </w:r>
+    </w:p>
+    <w:p>
+      <w:pPr>
+        <w:pStyle w:val="Normal"/>
+        <w:rPr/>
+      </w:pPr>
+      <w:r>
+        <w:rPr/>
+      </w:r>
+    </w:p>
+    <w:p>
+      <w:pPr>
+        <w:pStyle w:val="Normal"/>
+        <w:rPr/>
+      </w:pPr>
+      <w:r>
+        <w:rPr/>
+        <w:tab/>
         <w:t>Les plugins sont affichés dynamiquement dans la barre des menus en fonction du fichier jar sélectionné. Les classes RepositoryLoader et PluginsLoader, développées en cours, vont permettre de parcourir le jar et de charger toutes les classes qu’il contient. RepositoryLoader va ensuite classer ces classes dans des listes attaques, déplacements et graphismes en fonction des interfaces qu’elles implémentent.</w:t>
       </w:r>
     </w:p>
@@ -2088,6 +2684,7 @@
       </w:pPr>
       <w:r>
         <w:rPr/>
+        <w:tab/>
         <w:t xml:space="preserve">Si une de ces listes est vide, l’application s’arrête et renvoie l’exception avec le message d’erreur suivant : </w:t>
       </w:r>
       <w:r>
@@ -2108,13 +2705,23 @@
       </w:pPr>
       <w:r>
         <w:rPr/>
+        <w:tab/>
         <w:t>L’application Swing va ensuite parcourir les listes pour ajouter dans les menus qui leur correspondent de nouvelles actions avec pour nom le plugin et pour effet de sauvegarder et de relan</w:t>
       </w:r>
-      <w:bookmarkStart w:id="8" w:name="_GoBack"/>
-      <w:bookmarkEnd w:id="8"/>
+      <w:bookmarkStart w:id="9" w:name="_GoBack"/>
+      <w:bookmarkEnd w:id="9"/>
       <w:r>
         <w:rPr/>
         <w:t>cer la partie avec le nouveau plugin sélectionné.</w:t>
+      </w:r>
+    </w:p>
+    <w:p>
+      <w:pPr>
+        <w:pStyle w:val="Normal"/>
+        <w:rPr/>
+      </w:pPr>
+      <w:r>
+        <w:rPr/>
       </w:r>
     </w:p>
     <w:p>
@@ -2141,12 +2748,12 @@
         <w:pStyle w:val="Titre1"/>
         <w:numPr>
           <w:ilvl w:val="0"/>
-          <w:numId w:val="3"/>
+          <w:numId w:val="4"/>
         </w:numPr>
         <w:rPr/>
       </w:pPr>
-      <w:bookmarkStart w:id="9" w:name="_Toc468919859"/>
-      <w:bookmarkEnd w:id="9"/>
+      <w:bookmarkStart w:id="10" w:name="_Toc468919859"/>
+      <w:bookmarkEnd w:id="10"/>
       <w:r>
         <w:rPr/>
         <w:t>Système de sauvegarde</w:t>
@@ -2197,12 +2804,12 @@
         <w:pStyle w:val="Titre1"/>
         <w:numPr>
           <w:ilvl w:val="0"/>
-          <w:numId w:val="3"/>
+          <w:numId w:val="4"/>
         </w:numPr>
         <w:rPr/>
       </w:pPr>
-      <w:bookmarkStart w:id="10" w:name="_Toc468919860"/>
-      <w:bookmarkEnd w:id="10"/>
+      <w:bookmarkStart w:id="11" w:name="_Toc468919860"/>
+      <w:bookmarkEnd w:id="11"/>
       <w:r>
         <w:rPr/>
         <w:t>Dépendance entre les projets</w:t>
@@ -2253,12 +2860,12 @@
         <w:pStyle w:val="Titre1"/>
         <w:numPr>
           <w:ilvl w:val="0"/>
-          <w:numId w:val="3"/>
+          <w:numId w:val="4"/>
         </w:numPr>
         <w:rPr/>
       </w:pPr>
-      <w:bookmarkStart w:id="11" w:name="_Toc468919861"/>
-      <w:bookmarkEnd w:id="11"/>
+      <w:bookmarkStart w:id="12" w:name="_Toc468919861"/>
+      <w:bookmarkEnd w:id="12"/>
       <w:r>
         <w:rPr/>
         <w:t>Gestion de projet</w:t>
@@ -2280,6 +2887,19 @@
       </w:pPr>
       <w:r>
         <w:rPr/>
+        <w:tab/>
+        <w:t xml:space="preserve">Pour la gestion de projet, nous avons uniquement utilisé les outils proposés par Github sur leur site. Nous avons donc pu créer des tâches et les assignées à un des participants. Cela nous a permis de ne pas travailler sur la même chose et également de pouvoir se répartir les tâches en fonction du domaine sur lequel on développais. </w:t>
+      </w:r>
+    </w:p>
+    <w:p>
+      <w:pPr>
+        <w:pStyle w:val="Normal"/>
+        <w:rPr/>
+      </w:pPr>
+      <w:r>
+        <w:rPr/>
+        <w:tab/>
+        <w:t xml:space="preserve">Le plus gros avantage que propose cette méthode sur Github, c’est que les commit sont automatiquement reliés à la tâche correspondante. Il faut cependant indiqué le numéro de la tâche dans le commit. Cela permet d’avoir un bon suivi du projet, et de pouvoir facilement retrouver les modifications que chacun a apporté. </w:t>
       </w:r>
     </w:p>
     <w:p>
@@ -2343,7 +2963,7 @@
         <w:sdt>
           <w:sdtPr>
             <w:text/>
-            <w:id w:val="2017399014"/>
+            <w:id w:val="2026615061"/>
             <w:dataBinding w:prefixMappings="xmlns:ns0='http://purl.org/dc/elements/1.1/' xmlns:ns1='http://schemas.openxmlformats.org/package/2006/metadata/core-properties' " w:xpath="/ns1:coreProperties[1]/ns0:creator[1]" w:storeItemID="{6C3C8BC8-F283-45AE-878A-BAB7291924A1}"/>
             <w:alias w:val="Auteur"/>
           </w:sdtPr>
@@ -2382,9 +3002,7 @@
             <w:rPr/>
           </w:pPr>
           <w:r>
-            <w:rPr>
-              <w:color w:val="FFFFFF" w:themeColor="background1"/>
-            </w:rPr>
+            <w:rPr/>
             <w:fldChar w:fldCharType="begin"/>
           </w:r>
           <w:r>
@@ -2394,7 +3012,7 @@
             <w:fldChar w:fldCharType="separate"/>
           </w:r>
           <w:r>
-            <w:t>9</w:t>
+            <w:t>10</w:t>
           </w:r>
           <w:r>
             <w:fldChar w:fldCharType="end"/>
@@ -2415,7 +3033,7 @@
     <w:r>
       <w:rPr/>
       <w:drawing>
-        <wp:anchor behindDoc="1" distT="0" distB="0" distL="114300" distR="114300" simplePos="0" locked="0" layoutInCell="1" allowOverlap="1" relativeHeight="10">
+        <wp:anchor behindDoc="1" distT="0" distB="0" distL="114300" distR="114300" simplePos="0" locked="0" layoutInCell="1" allowOverlap="1" relativeHeight="11">
           <wp:simplePos x="0" y="0"/>
           <wp:positionH relativeFrom="column">
             <wp:posOffset>262890</wp:posOffset>
@@ -2460,7 +3078,7 @@
         </wp:anchor>
       </w:drawing>
       <w:drawing>
-        <wp:anchor behindDoc="1" distT="0" distB="0" distL="114300" distR="114300" simplePos="0" locked="0" layoutInCell="1" allowOverlap="1" relativeHeight="18">
+        <wp:anchor behindDoc="1" distT="0" distB="0" distL="114300" distR="114300" simplePos="0" locked="0" layoutInCell="1" allowOverlap="1" relativeHeight="20">
           <wp:simplePos x="0" y="0"/>
           <wp:positionH relativeFrom="column">
             <wp:posOffset>757555</wp:posOffset>
@@ -2541,7 +3159,7 @@
         <w:sdt>
           <w:sdtPr>
             <w:text/>
-            <w:id w:val="1758826999"/>
+            <w:id w:val="1535802492"/>
             <w:dataBinding w:prefixMappings="xmlns:ns0='http://purl.org/dc/elements/1.1/' xmlns:ns1='http://schemas.openxmlformats.org/package/2006/metadata/core-properties' " w:xpath="/ns1:coreProperties[1]/ns0:title[1]" w:storeItemID="{6C3C8BC8-F283-45AE-878A-BAB7291924A1}"/>
             <w:alias w:val="Titre"/>
           </w:sdtPr>
@@ -2584,7 +3202,7 @@
               <w:storeMappedDataAs w:val="dateTime"/>
               <w:calendar w:val="gregorian"/>
             </w:date>
-            <w:id w:val="941301838"/>
+            <w:id w:val="292984736"/>
             <w:dataBinding w:prefixMappings="xmlns:ns0='http://schemas.microsoft.com/office/2006/coverPageProps' " w:xpath="/ns0:CoverPageProperties[1]/ns0:PublishDate[1]" w:storeItemID="{55AF091B-3C7A-41E3-B477-F2FDAA23CFDA}"/>
             <w:alias w:val="Date "/>
           </w:sdtPr>
@@ -2694,13 +3312,6 @@
 
 <file path=word/numbering.xml><?xml version="1.0" encoding="utf-8"?>
 <w:numbering xmlns:w="http://schemas.openxmlformats.org/wordprocessingml/2006/main" xmlns:o="urn:schemas-microsoft-com:office:office" xmlns:r="http://schemas.openxmlformats.org/officeDocument/2006/relationships" xmlns:v="urn:schemas-microsoft-com:vml">
-  <w:numPicBullet w:numPicBulletId="0">
-    <w:pict>
-      <v:shape style="width:7.9pt;height:7.9pt" o:bullet="t">
-        <v:imagedata r:id="rId1" o:title=""/>
-      </v:shape>
-    </w:pict>
-  </w:numPicBullet>
   <w:abstractNum w:abstractNumId="1">
     <w:lvl w:ilvl="0">
       <w:start w:val="1"/>
@@ -2796,6 +3407,89 @@
   <w:abstractNum w:abstractNumId="2">
     <w:lvl w:ilvl="0">
       <w:start w:val="1"/>
+      <w:numFmt w:val="upperRoman"/>
+      <w:lvlText w:val="%1."/>
+      <w:lvlJc w:val="left"/>
+      <w:pPr>
+        <w:ind w:left="0" w:hanging="0"/>
+      </w:pPr>
+    </w:lvl>
+    <w:lvl w:ilvl="1">
+      <w:start w:val="1"/>
+      <w:numFmt w:val="upperLetter"/>
+      <w:lvlText w:val="%2."/>
+      <w:lvlJc w:val="left"/>
+      <w:pPr>
+        <w:ind w:left="720" w:hanging="0"/>
+      </w:pPr>
+    </w:lvl>
+    <w:lvl w:ilvl="2">
+      <w:start w:val="1"/>
+      <w:numFmt w:val="decimal"/>
+      <w:lvlText w:val="%3."/>
+      <w:lvlJc w:val="left"/>
+      <w:pPr>
+        <w:ind w:left="1440" w:hanging="0"/>
+      </w:pPr>
+    </w:lvl>
+    <w:lvl w:ilvl="3">
+      <w:start w:val="1"/>
+      <w:numFmt w:val="lowerLetter"/>
+      <w:lvlText w:val="%4)"/>
+      <w:lvlJc w:val="left"/>
+      <w:pPr>
+        <w:ind w:left="2160" w:hanging="0"/>
+      </w:pPr>
+    </w:lvl>
+    <w:lvl w:ilvl="4">
+      <w:start w:val="1"/>
+      <w:numFmt w:val="decimal"/>
+      <w:lvlText w:val="(%5)"/>
+      <w:lvlJc w:val="left"/>
+      <w:pPr>
+        <w:ind w:left="2880" w:hanging="0"/>
+      </w:pPr>
+    </w:lvl>
+    <w:lvl w:ilvl="5">
+      <w:start w:val="1"/>
+      <w:numFmt w:val="lowerLetter"/>
+      <w:lvlText w:val="(%6)"/>
+      <w:lvlJc w:val="left"/>
+      <w:pPr>
+        <w:ind w:left="3600" w:hanging="0"/>
+      </w:pPr>
+    </w:lvl>
+    <w:lvl w:ilvl="6">
+      <w:start w:val="1"/>
+      <w:numFmt w:val="lowerRoman"/>
+      <w:lvlText w:val="(%7)"/>
+      <w:lvlJc w:val="left"/>
+      <w:pPr>
+        <w:ind w:left="4320" w:hanging="0"/>
+      </w:pPr>
+    </w:lvl>
+    <w:lvl w:ilvl="7">
+      <w:start w:val="1"/>
+      <w:numFmt w:val="lowerLetter"/>
+      <w:lvlText w:val="(%8)"/>
+      <w:lvlJc w:val="left"/>
+      <w:pPr>
+        <w:ind w:left="5040" w:hanging="0"/>
+      </w:pPr>
+    </w:lvl>
+    <w:lvl w:ilvl="8">
+      <w:start w:val="1"/>
+      <w:numFmt w:val="lowerRoman"/>
+      <w:lvlText w:val="(%9)"/>
+      <w:lvlJc w:val="left"/>
+      <w:pPr>
+        <w:ind w:left="5760" w:hanging="0"/>
+      </w:pPr>
+    </w:lvl>
+  </w:abstractNum>
+  <w:abstractNum w:abstractNumId="3">
+    <w:lvl w:ilvl="0">
+      <w:start w:val="1"/>
       <w:numFmt w:val="bullet"/>
       <w:lvlText w:val=""/>
       <w:lvlJc w:val="left"/>
@@ -2804,6 +3498,7 @@
       </w:pPr>
       <w:rPr>
         <w:rFonts w:ascii="Wingdings" w:hAnsi="Wingdings" w:cs="Wingdings" w:hint="default"/>
+        <w:rFonts w:cs="Wingdings"/>
       </w:rPr>
     </w:lvl>
     <w:lvl w:ilvl="1">
@@ -2829,6 +3524,7 @@
       </w:pPr>
       <w:rPr>
         <w:rFonts w:ascii="Wingdings" w:hAnsi="Wingdings" w:cs="Wingdings" w:hint="default"/>
+        <w:rFonts w:cs="Wingdings"/>
       </w:rPr>
     </w:lvl>
     <w:lvl w:ilvl="3">
@@ -2841,6 +3537,7 @@
       </w:pPr>
       <w:rPr>
         <w:rFonts w:ascii="Symbol" w:hAnsi="Symbol" w:cs="Symbol" w:hint="default"/>
+        <w:rFonts w:cs="Symbol"/>
       </w:rPr>
     </w:lvl>
     <w:lvl w:ilvl="4">
@@ -2866,6 +3563,7 @@
       </w:pPr>
       <w:rPr>
         <w:rFonts w:ascii="Wingdings" w:hAnsi="Wingdings" w:cs="Wingdings" w:hint="default"/>
+        <w:rFonts w:cs="Wingdings"/>
       </w:rPr>
     </w:lvl>
     <w:lvl w:ilvl="6">
@@ -2878,6 +3576,7 @@
       </w:pPr>
       <w:rPr>
         <w:rFonts w:ascii="Symbol" w:hAnsi="Symbol" w:cs="Symbol" w:hint="default"/>
+        <w:rFonts w:cs="Symbol"/>
       </w:rPr>
     </w:lvl>
     <w:lvl w:ilvl="7">
@@ -2903,10 +3602,11 @@
       </w:pPr>
       <w:rPr>
         <w:rFonts w:ascii="Wingdings" w:hAnsi="Wingdings" w:cs="Wingdings" w:hint="default"/>
+        <w:rFonts w:cs="Wingdings"/>
       </w:rPr>
     </w:lvl>
   </w:abstractNum>
-  <w:abstractNum w:abstractNumId="3">
+  <w:abstractNum w:abstractNumId="4">
     <w:lvl w:ilvl="0">
       <w:start w:val="1"/>
       <w:numFmt w:val="upperRoman"/>
@@ -2998,6 +3698,9 @@
   <w:num w:numId="3">
     <w:abstractNumId w:val="3"/>
   </w:num>
+  <w:num w:numId="4">
+    <w:abstractNumId w:val="4"/>
+  </w:num>
 </w:numbering>
 </file>
 
@@ -3007,7 +3710,6 @@
     <w:rPrDefault>
       <w:rPr>
         <w:rFonts w:ascii="Calibri" w:hAnsi="Calibri" w:eastAsia="Calibri" w:cs="" w:asciiTheme="minorHAnsi" w:cstheme="minorBidi" w:eastAsiaTheme="minorHAnsi" w:hAnsiTheme="minorHAnsi"/>
-        <w:sz w:val="22"/>
         <w:szCs w:val="22"/>
         <w:lang w:val="fr-FR" w:eastAsia="en-US" w:bidi="ar-SA"/>
       </w:rPr>
@@ -3400,7 +4102,7 @@
     </w:pPr>
     <w:rPr>
       <w:rFonts w:ascii="Calibri" w:hAnsi="Calibri" w:eastAsia="Calibri" w:cs="" w:asciiTheme="minorHAnsi" w:cstheme="minorBidi" w:eastAsiaTheme="minorHAnsi" w:hAnsiTheme="minorHAnsi"/>
-      <w:color w:val="auto"/>
+      <w:color w:val="00000A"/>
       <w:sz w:val="22"/>
       <w:szCs w:val="22"/>
       <w:lang w:val="fr-FR" w:eastAsia="en-US" w:bidi="ar-SA"/>
@@ -4081,6 +4783,263 @@
     <w:name w:val="Saut d'index"/>
     <w:qFormat/>
     <w:rPr/>
+  </w:style>
+  <w:style w:type="character" w:styleId="ListLabel28">
+    <w:name w:val="ListLabel 28"/>
+    <w:qFormat/>
+    <w:rPr>
+      <w:rFonts w:cs="Wingdings"/>
+    </w:rPr>
+  </w:style>
+  <w:style w:type="character" w:styleId="ListLabel29">
+    <w:name w:val="ListLabel 29"/>
+    <w:qFormat/>
+    <w:rPr>
+      <w:rFonts w:cs="Courier New"/>
+    </w:rPr>
+  </w:style>
+  <w:style w:type="character" w:styleId="ListLabel30">
+    <w:name w:val="ListLabel 30"/>
+    <w:qFormat/>
+    <w:rPr>
+      <w:rFonts w:cs="Wingdings"/>
+    </w:rPr>
+  </w:style>
+  <w:style w:type="character" w:styleId="ListLabel31">
+    <w:name w:val="ListLabel 31"/>
+    <w:qFormat/>
+    <w:rPr>
+      <w:rFonts w:cs="Symbol"/>
+    </w:rPr>
+  </w:style>
+  <w:style w:type="character" w:styleId="ListLabel32">
+    <w:name w:val="ListLabel 32"/>
+    <w:qFormat/>
+    <w:rPr>
+      <w:rFonts w:cs="Courier New"/>
+    </w:rPr>
+  </w:style>
+  <w:style w:type="character" w:styleId="ListLabel33">
+    <w:name w:val="ListLabel 33"/>
+    <w:qFormat/>
+    <w:rPr>
+      <w:rFonts w:cs="Wingdings"/>
+    </w:rPr>
+  </w:style>
+  <w:style w:type="character" w:styleId="ListLabel34">
+    <w:name w:val="ListLabel 34"/>
+    <w:qFormat/>
+    <w:rPr>
+      <w:rFonts w:cs="Symbol"/>
+    </w:rPr>
+  </w:style>
+  <w:style w:type="character" w:styleId="ListLabel35">
+    <w:name w:val="ListLabel 35"/>
+    <w:qFormat/>
+    <w:rPr>
+      <w:rFonts w:cs="Courier New"/>
+    </w:rPr>
+  </w:style>
+  <w:style w:type="character" w:styleId="ListLabel36">
+    <w:name w:val="ListLabel 36"/>
+    <w:qFormat/>
+    <w:rPr>
+      <w:rFonts w:cs="Wingdings"/>
+    </w:rPr>
+  </w:style>
+  <w:style w:type="character" w:styleId="ListLabel37">
+    <w:name w:val="ListLabel 37"/>
+    <w:qFormat/>
+    <w:rPr>
+      <w:rFonts w:cs="Wingdings"/>
+    </w:rPr>
+  </w:style>
+  <w:style w:type="character" w:styleId="ListLabel38">
+    <w:name w:val="ListLabel 38"/>
+    <w:qFormat/>
+    <w:rPr>
+      <w:rFonts w:cs="Courier New"/>
+    </w:rPr>
+  </w:style>
+  <w:style w:type="character" w:styleId="ListLabel39">
+    <w:name w:val="ListLabel 39"/>
+    <w:qFormat/>
+    <w:rPr>
+      <w:rFonts w:cs="Wingdings"/>
+    </w:rPr>
+  </w:style>
+  <w:style w:type="character" w:styleId="ListLabel40">
+    <w:name w:val="ListLabel 40"/>
+    <w:qFormat/>
+    <w:rPr>
+      <w:rFonts w:cs="Symbol"/>
+    </w:rPr>
+  </w:style>
+  <w:style w:type="character" w:styleId="ListLabel41">
+    <w:name w:val="ListLabel 41"/>
+    <w:qFormat/>
+    <w:rPr>
+      <w:rFonts w:cs="Courier New"/>
+    </w:rPr>
+  </w:style>
+  <w:style w:type="character" w:styleId="ListLabel42">
+    <w:name w:val="ListLabel 42"/>
+    <w:qFormat/>
+    <w:rPr>
+      <w:rFonts w:cs="Wingdings"/>
+    </w:rPr>
+  </w:style>
+  <w:style w:type="character" w:styleId="ListLabel43">
+    <w:name w:val="ListLabel 43"/>
+    <w:qFormat/>
+    <w:rPr>
+      <w:rFonts w:cs="Symbol"/>
+    </w:rPr>
+  </w:style>
+  <w:style w:type="character" w:styleId="ListLabel44">
+    <w:name w:val="ListLabel 44"/>
+    <w:qFormat/>
+    <w:rPr>
+      <w:rFonts w:cs="Courier New"/>
+    </w:rPr>
+  </w:style>
+  <w:style w:type="character" w:styleId="ListLabel45">
+    <w:name w:val="ListLabel 45"/>
+    <w:qFormat/>
+    <w:rPr>
+      <w:rFonts w:cs="Wingdings"/>
+    </w:rPr>
+  </w:style>
+  <w:style w:type="character" w:styleId="Caractresdenumrotation">
+    <w:name w:val="Caractères de numérotation"/>
+    <w:qFormat/>
+    <w:rPr/>
+  </w:style>
+  <w:style w:type="character" w:styleId="ListLabel46">
+    <w:name w:val="ListLabel 46"/>
+    <w:qFormat/>
+    <w:rPr>
+      <w:rFonts w:cs="Wingdings"/>
+    </w:rPr>
+  </w:style>
+  <w:style w:type="character" w:styleId="ListLabel47">
+    <w:name w:val="ListLabel 47"/>
+    <w:qFormat/>
+    <w:rPr>
+      <w:rFonts w:cs="Courier New"/>
+    </w:rPr>
+  </w:style>
+  <w:style w:type="character" w:styleId="ListLabel48">
+    <w:name w:val="ListLabel 48"/>
+    <w:qFormat/>
+    <w:rPr>
+      <w:rFonts w:cs="Wingdings"/>
+    </w:rPr>
+  </w:style>
+  <w:style w:type="character" w:styleId="ListLabel49">
+    <w:name w:val="ListLabel 49"/>
+    <w:qFormat/>
+    <w:rPr>
+      <w:rFonts w:cs="Symbol"/>
+    </w:rPr>
+  </w:style>
+  <w:style w:type="character" w:styleId="ListLabel50">
+    <w:name w:val="ListLabel 50"/>
+    <w:qFormat/>
+    <w:rPr>
+      <w:rFonts w:cs="Courier New"/>
+    </w:rPr>
+  </w:style>
+  <w:style w:type="character" w:styleId="ListLabel51">
+    <w:name w:val="ListLabel 51"/>
+    <w:qFormat/>
+    <w:rPr>
+      <w:rFonts w:cs="Wingdings"/>
+    </w:rPr>
+  </w:style>
+  <w:style w:type="character" w:styleId="ListLabel52">
+    <w:name w:val="ListLabel 52"/>
+    <w:qFormat/>
+    <w:rPr>
+      <w:rFonts w:cs="Symbol"/>
+    </w:rPr>
+  </w:style>
+  <w:style w:type="character" w:styleId="ListLabel53">
+    <w:name w:val="ListLabel 53"/>
+    <w:qFormat/>
+    <w:rPr>
+      <w:rFonts w:cs="Courier New"/>
+    </w:rPr>
+  </w:style>
+  <w:style w:type="character" w:styleId="ListLabel54">
+    <w:name w:val="ListLabel 54"/>
+    <w:qFormat/>
+    <w:rPr>
+      <w:rFonts w:cs="Wingdings"/>
+    </w:rPr>
+  </w:style>
+  <w:style w:type="character" w:styleId="ListLabel55">
+    <w:name w:val="ListLabel 55"/>
+    <w:qFormat/>
+    <w:rPr>
+      <w:rFonts w:cs="Wingdings"/>
+    </w:rPr>
+  </w:style>
+  <w:style w:type="character" w:styleId="ListLabel56">
+    <w:name w:val="ListLabel 56"/>
+    <w:qFormat/>
+    <w:rPr>
+      <w:rFonts w:cs="Courier New"/>
+    </w:rPr>
+  </w:style>
+  <w:style w:type="character" w:styleId="ListLabel57">
+    <w:name w:val="ListLabel 57"/>
+    <w:qFormat/>
+    <w:rPr>
+      <w:rFonts w:cs="Wingdings"/>
+    </w:rPr>
+  </w:style>
+  <w:style w:type="character" w:styleId="ListLabel58">
+    <w:name w:val="ListLabel 58"/>
+    <w:qFormat/>
+    <w:rPr>
+      <w:rFonts w:cs="Symbol"/>
+    </w:rPr>
+  </w:style>
+  <w:style w:type="character" w:styleId="ListLabel59">
+    <w:name w:val="ListLabel 59"/>
+    <w:qFormat/>
+    <w:rPr>
+      <w:rFonts w:cs="Courier New"/>
+    </w:rPr>
+  </w:style>
+  <w:style w:type="character" w:styleId="ListLabel60">
+    <w:name w:val="ListLabel 60"/>
+    <w:qFormat/>
+    <w:rPr>
+      <w:rFonts w:cs="Wingdings"/>
+    </w:rPr>
+  </w:style>
+  <w:style w:type="character" w:styleId="ListLabel61">
+    <w:name w:val="ListLabel 61"/>
+    <w:qFormat/>
+    <w:rPr>
+      <w:rFonts w:cs="Symbol"/>
+    </w:rPr>
+  </w:style>
+  <w:style w:type="character" w:styleId="ListLabel62">
+    <w:name w:val="ListLabel 62"/>
+    <w:qFormat/>
+    <w:rPr>
+      <w:rFonts w:cs="Courier New"/>
+    </w:rPr>
+  </w:style>
+  <w:style w:type="character" w:styleId="ListLabel63">
+    <w:name w:val="ListLabel 63"/>
+    <w:qFormat/>
+    <w:rPr>
+      <w:rFonts w:cs="Wingdings"/>
+    </w:rPr>
   </w:style>
   <w:style w:type="paragraph" w:styleId="Titre">
     <w:name w:val="Titre"/>
@@ -4204,7 +5163,7 @@
     </w:pPr>
     <w:rPr>
       <w:rFonts w:ascii="Calibri" w:hAnsi="Calibri" w:eastAsia="Calibri" w:cs="" w:asciiTheme="minorHAnsi" w:cstheme="minorBidi" w:eastAsiaTheme="minorHAnsi" w:hAnsiTheme="minorHAnsi"/>
-      <w:color w:val="auto"/>
+      <w:color w:val="00000A"/>
       <w:sz w:val="22"/>
       <w:szCs w:val="22"/>
       <w:lang w:val="fr-FR" w:eastAsia="en-US" w:bidi="ar-SA"/>
@@ -4330,6 +5289,20 @@
       <w:spacing w:before="0" w:after="100"/>
       <w:ind w:left="440" w:hanging="0"/>
     </w:pPr>
+    <w:rPr/>
+  </w:style>
+  <w:style w:type="paragraph" w:styleId="Contenudetableau">
+    <w:name w:val="Contenu de tableau"/>
+    <w:basedOn w:val="Normal"/>
+    <w:qFormat/>
+    <w:pPr/>
+    <w:rPr/>
+  </w:style>
+  <w:style w:type="paragraph" w:styleId="Titre10">
+    <w:name w:val="Titre 10"/>
+    <w:basedOn w:val="Titre"/>
+    <w:qFormat/>
+    <w:pPr/>
     <w:rPr/>
   </w:style>
   <w:style w:type="numbering" w:styleId="NoList" w:default="1">

</xml_diff>

<commit_message>
#17 correction dans rapport
</commit_message>
<xml_diff>
--- a/doc/Rapport.docx
+++ b/doc/Rapport.docx
@@ -202,11 +202,9 @@
         <w:pStyle w:val="Titre"/>
         <w:jc w:val="center"/>
       </w:pPr>
-      <w:proofErr w:type="gramStart"/>
       <w:r>
         <w:t>par</w:t>
       </w:r>
-      <w:proofErr w:type="gramEnd"/>
     </w:p>
     <w:p>
       <w:pPr>
@@ -301,111 +299,64 @@
           <w:r>
             <w:fldChar w:fldCharType="separate"/>
           </w:r>
-          <w:bookmarkStart w:id="1" w:name="_GoBack"/>
-          <w:bookmarkEnd w:id="1"/>
-          <w:r>
-            <w:rPr>
-              <w:rStyle w:val="Lienhypertexte"/>
-              <w:noProof/>
-            </w:rPr>
-            <w:fldChar w:fldCharType="begin"/>
-          </w:r>
-          <w:r>
-            <w:rPr>
-              <w:rStyle w:val="Lienhypertexte"/>
-              <w:noProof/>
-            </w:rPr>
-            <w:instrText xml:space="preserve"> </w:instrText>
-          </w:r>
-          <w:r>
-            <w:rPr>
-              <w:noProof/>
-            </w:rPr>
-            <w:instrText>HYPERLINK \l "_Toc469080856"</w:instrText>
-          </w:r>
-          <w:r>
-            <w:rPr>
-              <w:rStyle w:val="Lienhypertexte"/>
-              <w:noProof/>
-            </w:rPr>
-            <w:instrText xml:space="preserve"> </w:instrText>
-          </w:r>
-          <w:r>
-            <w:rPr>
-              <w:rStyle w:val="Lienhypertexte"/>
-              <w:noProof/>
-            </w:rPr>
-          </w:r>
-          <w:r>
-            <w:rPr>
-              <w:rStyle w:val="Lienhypertexte"/>
-              <w:noProof/>
-            </w:rPr>
-            <w:fldChar w:fldCharType="separate"/>
-          </w:r>
-          <w:r>
-            <w:rPr>
-              <w:rStyle w:val="Lienhypertexte"/>
-              <w:noProof/>
-              <w:spacing w:val="-10"/>
-            </w:rPr>
-            <w:t>Table des matières</w:t>
-          </w:r>
-          <w:r>
-            <w:rPr>
-              <w:noProof/>
-              <w:webHidden/>
-            </w:rPr>
-            <w:tab/>
-          </w:r>
-          <w:r>
-            <w:rPr>
-              <w:noProof/>
-              <w:webHidden/>
-            </w:rPr>
-            <w:fldChar w:fldCharType="begin"/>
-          </w:r>
-          <w:r>
-            <w:rPr>
-              <w:noProof/>
-              <w:webHidden/>
-            </w:rPr>
-            <w:instrText xml:space="preserve"> PAGEREF _Toc469080856 \h </w:instrText>
-          </w:r>
-          <w:r>
-            <w:rPr>
-              <w:noProof/>
-              <w:webHidden/>
-            </w:rPr>
-          </w:r>
-          <w:r>
-            <w:rPr>
-              <w:noProof/>
-              <w:webHidden/>
-            </w:rPr>
-            <w:fldChar w:fldCharType="separate"/>
-          </w:r>
-          <w:r>
-            <w:rPr>
-              <w:noProof/>
-              <w:webHidden/>
-            </w:rPr>
-            <w:t>2</w:t>
-          </w:r>
-          <w:r>
-            <w:rPr>
-              <w:noProof/>
-              <w:webHidden/>
-            </w:rPr>
-            <w:fldChar w:fldCharType="end"/>
-          </w:r>
-          <w:r>
-            <w:rPr>
-              <w:rStyle w:val="Lienhypertexte"/>
-              <w:noProof/>
-            </w:rPr>
-            <w:fldChar w:fldCharType="end"/>
-          </w:r>
+          <w:hyperlink w:anchor="_Toc469080856" w:history="1">
+            <w:r>
+              <w:rPr>
+                <w:rStyle w:val="Lienhypertexte"/>
+                <w:noProof/>
+                <w:spacing w:val="-10"/>
+              </w:rPr>
+              <w:t>Table des matières</w:t>
+            </w:r>
+            <w:r>
+              <w:rPr>
+                <w:noProof/>
+                <w:webHidden/>
+              </w:rPr>
+              <w:tab/>
+            </w:r>
+            <w:r>
+              <w:rPr>
+                <w:noProof/>
+                <w:webHidden/>
+              </w:rPr>
+              <w:fldChar w:fldCharType="begin"/>
+            </w:r>
+            <w:r>
+              <w:rPr>
+                <w:noProof/>
+                <w:webHidden/>
+              </w:rPr>
+              <w:instrText xml:space="preserve"> PAGEREF _Toc469080856 \h </w:instrText>
+            </w:r>
+            <w:r>
+              <w:rPr>
+                <w:noProof/>
+                <w:webHidden/>
+              </w:rPr>
+            </w:r>
+            <w:r>
+              <w:rPr>
+                <w:noProof/>
+                <w:webHidden/>
+              </w:rPr>
+              <w:fldChar w:fldCharType="separate"/>
+            </w:r>
+            <w:r>
+              <w:rPr>
+                <w:noProof/>
+                <w:webHidden/>
+              </w:rPr>
+              <w:t>2</w:t>
+            </w:r>
+            <w:r>
+              <w:rPr>
+                <w:noProof/>
+                <w:webHidden/>
+              </w:rPr>
+              <w:fldChar w:fldCharType="end"/>
+            </w:r>
+          </w:hyperlink>
         </w:p>
         <w:p>
           <w:pPr>
@@ -2295,11 +2246,11 @@
           <w:numId w:val="4"/>
         </w:numPr>
       </w:pPr>
-      <w:bookmarkStart w:id="2" w:name="_Toc469080857"/>
+      <w:bookmarkStart w:id="1" w:name="_Toc469080857"/>
       <w:r>
         <w:t>Participation</w:t>
       </w:r>
-      <w:bookmarkEnd w:id="2"/>
+      <w:bookmarkEnd w:id="1"/>
     </w:p>
     <w:p/>
     <w:p>
@@ -2310,16 +2261,11 @@
           <w:numId w:val="4"/>
         </w:numPr>
       </w:pPr>
-      <w:bookmarkStart w:id="3" w:name="_Toc469080858"/>
-      <w:r>
-        <w:t xml:space="preserve">Nicolas </w:t>
-      </w:r>
-      <w:proofErr w:type="spellStart"/>
-      <w:r>
-        <w:t>Kircun</w:t>
-      </w:r>
-      <w:bookmarkEnd w:id="3"/>
-      <w:proofErr w:type="spellEnd"/>
+      <w:bookmarkStart w:id="2" w:name="_Toc469080858"/>
+      <w:r>
+        <w:t>Nicolas Kircun</w:t>
+      </w:r>
+      <w:bookmarkEnd w:id="2"/>
     </w:p>
     <w:p/>
     <w:p>
@@ -2328,53 +2274,13 @@
         <w:t>Mon travaille dans ce projet s’est concentré essentiellement sur les plugins, leurs architectures ainsi que la partie graphique. J’a</w:t>
       </w:r>
       <w:r>
-        <w:t xml:space="preserve">i donc eu l’occasion de développer la plupart des plugins. Ceux ‘par défaut’ dans </w:t>
-      </w:r>
-      <w:proofErr w:type="gramStart"/>
-      <w:r>
-        <w:t>notre jeux</w:t>
-      </w:r>
-      <w:proofErr w:type="gramEnd"/>
-      <w:r>
-        <w:t xml:space="preserve"> (</w:t>
-      </w:r>
-      <w:proofErr w:type="spellStart"/>
-      <w:r>
-        <w:t>GraphismeBase</w:t>
-      </w:r>
-      <w:proofErr w:type="spellEnd"/>
-      <w:r>
-        <w:t xml:space="preserve">, </w:t>
-      </w:r>
-      <w:proofErr w:type="spellStart"/>
-      <w:r>
-        <w:t>DeplacementSimple</w:t>
-      </w:r>
-      <w:proofErr w:type="spellEnd"/>
-      <w:r>
-        <w:t xml:space="preserve">, </w:t>
-      </w:r>
-      <w:proofErr w:type="spellStart"/>
-      <w:r>
-        <w:t>AttaqueCourte</w:t>
-      </w:r>
-      <w:proofErr w:type="spellEnd"/>
-      <w:r>
-        <w:t xml:space="preserve">), ainsi que le plugin de barre de vie. </w:t>
+        <w:t xml:space="preserve">i donc eu l’occasion de développer la plupart des plugins. Ceux ‘par défaut’ dans notre jeux (GraphismeBase, DeplacementSimple, AttaqueCourte), ainsi que le plugin de barre de vie. </w:t>
       </w:r>
     </w:p>
     <w:p>
       <w:r>
         <w:tab/>
-        <w:t xml:space="preserve">J’ai également pu </w:t>
-      </w:r>
-      <w:proofErr w:type="gramStart"/>
-      <w:r>
-        <w:t>implémenté</w:t>
-      </w:r>
-      <w:proofErr w:type="gramEnd"/>
-      <w:r>
-        <w:t xml:space="preserve"> la plupart des interfaces du projet, cela m’</w:t>
+        <w:t>J’ai également pu implémenté la plupart des interfaces du projet, cela m’</w:t>
       </w:r>
       <w:r>
         <w:t>a permis de consolider les connaissances que j’ai pu acquérir lors de mes études.</w:t>
@@ -2383,15 +2289,7 @@
     <w:p>
       <w:r>
         <w:tab/>
-        <w:t xml:space="preserve">Ce projet m’a également permis de bien me familiariser avec le langage Java et sur les notions appris en TP. Mais également avec l’outil </w:t>
-      </w:r>
-      <w:proofErr w:type="spellStart"/>
-      <w:r>
-        <w:t>Maven</w:t>
-      </w:r>
-      <w:proofErr w:type="spellEnd"/>
-      <w:r>
-        <w:t>, sur lequel j’avais déjà eu l’</w:t>
+        <w:t>Ce projet m’a également permis de bien me familiariser avec le langage Java et sur les notions appris en TP. Mais également avec l’outil Maven, sur lequel j’avais déjà eu l’</w:t>
       </w:r>
       <w:r>
         <w:t xml:space="preserve">occasion de travailler durant mes années d’IUT. </w:t>
@@ -2406,30 +2304,17 @@
           <w:numId w:val="4"/>
         </w:numPr>
       </w:pPr>
-      <w:bookmarkStart w:id="4" w:name="_Toc469080859"/>
-      <w:r>
-        <w:t xml:space="preserve">Tom </w:t>
-      </w:r>
-      <w:proofErr w:type="spellStart"/>
-      <w:r>
-        <w:t>Phily</w:t>
-      </w:r>
-      <w:bookmarkEnd w:id="4"/>
-      <w:proofErr w:type="spellEnd"/>
+      <w:bookmarkStart w:id="3" w:name="_Toc469080859"/>
+      <w:r>
+        <w:t>Tom Phily</w:t>
+      </w:r>
+      <w:bookmarkEnd w:id="3"/>
     </w:p>
     <w:p/>
     <w:p>
       <w:r>
         <w:tab/>
-        <w:t xml:space="preserve">Mon travail au sein du groupe a été de concevoir l’architecture </w:t>
-      </w:r>
-      <w:proofErr w:type="spellStart"/>
-      <w:r>
-        <w:t>maven</w:t>
-      </w:r>
-      <w:proofErr w:type="spellEnd"/>
-      <w:r>
-        <w:t xml:space="preserve"> du projet, c’est-à-dire divisé le projet en trois modules. Géré les problèmes de dépendance au sein de ces modules. </w:t>
+        <w:t xml:space="preserve">Mon travail au sein du groupe a été de concevoir l’architecture maven du projet, c’est-à-dire divisé le projet en trois modules. Géré les problèmes de dépendance au sein de ces modules. </w:t>
       </w:r>
       <w:r>
         <w:t>Permettre le lancement de l’application lors de l’exécution du fichier jar après la compilation de celui-ci.</w:t>
@@ -2438,15 +2323,7 @@
     <w:p>
       <w:r>
         <w:tab/>
-        <w:t xml:space="preserve">J’ai travaillé en collaboration sur la gestion des plugins avec Mohammed </w:t>
-      </w:r>
-      <w:proofErr w:type="spellStart"/>
-      <w:r>
-        <w:t>Tanouti</w:t>
-      </w:r>
-      <w:proofErr w:type="spellEnd"/>
-      <w:r>
-        <w:t>, sur la gestion de la vie et de l’énergie dans les plugins attaqu</w:t>
+        <w:t>J’ai travaillé en collaboration sur la gestion des plugins avec Mohammed Tanouti, sur la gestion de la vie et de l’énergie dans les plugins attaqu</w:t>
       </w:r>
       <w:r>
         <w:t xml:space="preserve">es, </w:t>
@@ -2470,15 +2347,7 @@
     <w:p>
       <w:r>
         <w:tab/>
-        <w:t xml:space="preserve">Le projet m’a permis d’utiliser les notions appris en cours concernant la réutilisation du </w:t>
-      </w:r>
-      <w:proofErr w:type="spellStart"/>
-      <w:r>
-        <w:t>ClassLoader</w:t>
-      </w:r>
-      <w:proofErr w:type="spellEnd"/>
-      <w:r>
-        <w:t xml:space="preserve"> des travaux pratiques sur le chargement de classes à partir d’un fichier jar. L’utilisation des class</w:t>
+        <w:t>Le projet m’a permis d’utiliser les notions appris en cours concernant la réutilisation du ClassLoader des travaux pratiques sur le chargement de classes à partir d’un fichier jar. L’utilisation des class</w:t>
       </w:r>
       <w:r>
         <w:t xml:space="preserve">es internes anonymes pour lancer l’application avec un graphisme de base qui attend un décorateur </w:t>
@@ -2494,17 +2363,12 @@
           <w:numId w:val="4"/>
         </w:numPr>
       </w:pPr>
-      <w:bookmarkStart w:id="5" w:name="_Toc469080860"/>
+      <w:bookmarkStart w:id="4" w:name="_Toc469080860"/>
       <w:r>
         <w:lastRenderedPageBreak/>
-        <w:t xml:space="preserve">Mohammed </w:t>
-      </w:r>
-      <w:proofErr w:type="spellStart"/>
-      <w:r>
-        <w:t>Tanouti</w:t>
-      </w:r>
-      <w:bookmarkEnd w:id="5"/>
-      <w:proofErr w:type="spellEnd"/>
+        <w:t>Mohammed Tanouti</w:t>
+      </w:r>
+      <w:bookmarkEnd w:id="4"/>
     </w:p>
     <w:p/>
     <w:p>
@@ -2513,74 +2377,10 @@
         <w:t xml:space="preserve">Mon travail dans ce groupe est devisé en deux parties : la première sur le chargement des plugins à partir d’un fichier .jar, j’ai pu </w:t>
       </w:r>
       <w:r>
-        <w:t xml:space="preserve">développer </w:t>
-      </w:r>
-      <w:proofErr w:type="spellStart"/>
-      <w:r>
-        <w:t>PluginRepository</w:t>
-      </w:r>
-      <w:proofErr w:type="spellEnd"/>
-      <w:r>
-        <w:t xml:space="preserve"> et </w:t>
-      </w:r>
-      <w:proofErr w:type="spellStart"/>
-      <w:r>
-        <w:t>SwingRepository</w:t>
-      </w:r>
-      <w:proofErr w:type="spellEnd"/>
-      <w:r>
-        <w:t xml:space="preserve"> en utilisant la notion de </w:t>
-      </w:r>
-      <w:proofErr w:type="spellStart"/>
-      <w:r>
-        <w:t>ClassLoader</w:t>
-      </w:r>
-      <w:proofErr w:type="spellEnd"/>
-      <w:r>
-        <w:t xml:space="preserve"> vu en cours et travaux pratiques, ainsi que la gestion de ces plugins en collaboration avec Tom </w:t>
-      </w:r>
-      <w:proofErr w:type="spellStart"/>
-      <w:r>
-        <w:t>Phily</w:t>
-      </w:r>
-      <w:proofErr w:type="spellEnd"/>
-      <w:r>
-        <w:t>. La deuxième partie a été de développer deux plugins de graphisme (</w:t>
-      </w:r>
-      <w:proofErr w:type="spellStart"/>
-      <w:r>
-        <w:t>Gr</w:t>
-      </w:r>
-      <w:r>
-        <w:t>aphismeFleur</w:t>
-      </w:r>
-      <w:proofErr w:type="spellEnd"/>
-      <w:r>
-        <w:t xml:space="preserve">, </w:t>
-      </w:r>
-      <w:proofErr w:type="spellStart"/>
-      <w:r>
-        <w:t>GraphismePictureLoaded</w:t>
-      </w:r>
-      <w:proofErr w:type="spellEnd"/>
-      <w:r>
-        <w:t>), et un plugin de déplacement (</w:t>
-      </w:r>
-      <w:proofErr w:type="spellStart"/>
-      <w:r>
-        <w:t>deplacementSansCollision</w:t>
-      </w:r>
-      <w:proofErr w:type="spellEnd"/>
-      <w:r>
-        <w:t xml:space="preserve">). Le projet m’a permis de consolider les connaissances acquises durant ce semestre en programmation avancée, et de m’habituer a travaillé avec l’outil </w:t>
-      </w:r>
-      <w:proofErr w:type="spellStart"/>
-      <w:r>
-        <w:t>Maven</w:t>
-      </w:r>
-      <w:proofErr w:type="spellEnd"/>
-      <w:r>
-        <w:t xml:space="preserve"> et le </w:t>
+        <w:t>développer PluginRepository et SwingRepository en utilisant la notion de ClassLoader vu en cours et travaux pratiques, ainsi que la gestion de ces plugins en collaboration avec Tom Phily. La deuxième partie a été de développer deux plugins de graphisme (Gr</w:t>
+      </w:r>
+      <w:r>
+        <w:t xml:space="preserve">aphismeFleur, GraphismePictureLoaded), et un plugin de déplacement (deplacementSansCollision). Le projet m’a permis de consolider les connaissances acquises durant ce semestre en programmation avancée, et de m’habituer a travaillé avec l’outil Maven et le </w:t>
       </w:r>
       <w:r>
         <w:t>langage Java.</w:t>
@@ -2594,22 +2394,17 @@
           <w:numId w:val="4"/>
         </w:numPr>
       </w:pPr>
-      <w:bookmarkStart w:id="6" w:name="_Toc469080861"/>
+      <w:bookmarkStart w:id="5" w:name="_Toc469080861"/>
       <w:r>
         <w:t>Planification des étapes</w:t>
       </w:r>
-      <w:bookmarkEnd w:id="6"/>
+      <w:bookmarkEnd w:id="5"/>
     </w:p>
     <w:p/>
     <w:p>
       <w:r>
-        <w:t xml:space="preserve">Nicolas </w:t>
-      </w:r>
-      <w:proofErr w:type="spellStart"/>
-      <w:r>
-        <w:t>Kircun</w:t>
-      </w:r>
-      <w:proofErr w:type="spellEnd"/>
+        <w:t>Nicolas Kircun</w:t>
+      </w:r>
     </w:p>
     <w:tbl>
       <w:tblPr>
@@ -2843,13 +2638,8 @@
               <w:t xml:space="preserve">Création du premier </w:t>
             </w:r>
             <w:r>
-              <w:t xml:space="preserve">plugin </w:t>
-            </w:r>
-            <w:proofErr w:type="spellStart"/>
-            <w:r>
-              <w:t>GraphismeBase</w:t>
-            </w:r>
-            <w:proofErr w:type="spellEnd"/>
+              <w:t>plugin GraphismeBase</w:t>
+            </w:r>
           </w:p>
         </w:tc>
         <w:tc>
@@ -3069,11 +2859,9 @@
       <w:r>
         <w:t xml:space="preserve"> </w:t>
       </w:r>
-      <w:proofErr w:type="spellStart"/>
       <w:r>
         <w:t>Phily</w:t>
       </w:r>
-      <w:proofErr w:type="spellEnd"/>
     </w:p>
     <w:tbl>
       <w:tblPr>
@@ -3163,15 +2951,7 @@
               <w:pStyle w:val="Contenudetableau"/>
             </w:pPr>
             <w:r>
-              <w:t xml:space="preserve">[Architecture] Mise en place de l’architecture </w:t>
-            </w:r>
-            <w:proofErr w:type="spellStart"/>
-            <w:r>
-              <w:t>maven</w:t>
-            </w:r>
-            <w:proofErr w:type="spellEnd"/>
-            <w:r>
-              <w:t xml:space="preserve"> du projet</w:t>
+              <w:t>[Architecture] Mise en place de l’architecture maven du projet</w:t>
             </w:r>
           </w:p>
         </w:tc>
@@ -3456,21 +3236,8 @@
               <w:pStyle w:val="Contenudetableau"/>
             </w:pPr>
             <w:r>
-              <w:t>[</w:t>
-            </w:r>
-            <w:proofErr w:type="spellStart"/>
-            <w:r>
-              <w:t>Debeug</w:t>
-            </w:r>
-            <w:proofErr w:type="spellEnd"/>
-            <w:r>
-              <w:t>] Correction de problème de compilation ou d’</w:t>
-            </w:r>
-            <w:proofErr w:type="spellStart"/>
-            <w:r>
-              <w:t>execution</w:t>
-            </w:r>
-            <w:proofErr w:type="spellEnd"/>
+              <w:t>[Debeug] Correction de problème de compilation ou d’execution</w:t>
+            </w:r>
           </w:p>
         </w:tc>
         <w:tc>
@@ -3574,11 +3341,9 @@
       <w:r>
         <w:t xml:space="preserve"> </w:t>
       </w:r>
-      <w:proofErr w:type="spellStart"/>
       <w:r>
         <w:t>Tanouti</w:t>
       </w:r>
-      <w:proofErr w:type="spellEnd"/>
     </w:p>
     <w:tbl>
       <w:tblPr>
@@ -3761,13 +3526,8 @@
             <w:pPr>
               <w:pStyle w:val="Contenudetableau"/>
             </w:pPr>
-            <w:proofErr w:type="spellStart"/>
-            <w:r>
-              <w:t>Deplacement</w:t>
-            </w:r>
-            <w:proofErr w:type="spellEnd"/>
-            <w:r>
-              <w:t xml:space="preserve"> Collision </w:t>
+            <w:r>
+              <w:t xml:space="preserve">Deplacement Collision </w:t>
             </w:r>
           </w:p>
         </w:tc>
@@ -3816,11 +3576,9 @@
             <w:pPr>
               <w:pStyle w:val="Contenudetableau"/>
             </w:pPr>
-            <w:proofErr w:type="spellStart"/>
             <w:r>
               <w:t>ImagePictureLoader</w:t>
             </w:r>
-            <w:proofErr w:type="spellEnd"/>
           </w:p>
         </w:tc>
         <w:tc>
@@ -3853,6 +3611,55 @@
           </w:p>
         </w:tc>
       </w:tr>
+      <w:tr>
+        <w:tc>
+          <w:tcPr>
+            <w:tcW w:w="4829" w:type="dxa"/>
+            <w:tcBorders>
+              <w:top w:val="single" w:sz="2" w:space="0" w:color="000001"/>
+              <w:left w:val="single" w:sz="2" w:space="0" w:color="000001"/>
+              <w:bottom w:val="single" w:sz="2" w:space="0" w:color="000001"/>
+            </w:tcBorders>
+            <w:shd w:val="clear" w:color="auto" w:fill="auto"/>
+            <w:tcMar>
+              <w:left w:w="48" w:type="dxa"/>
+            </w:tcMar>
+          </w:tcPr>
+          <w:p>
+            <w:pPr>
+              <w:pStyle w:val="Contenudetableau"/>
+            </w:pPr>
+            <w:r>
+              <w:t>Rédaction du rapport</w:t>
+            </w:r>
+          </w:p>
+        </w:tc>
+        <w:tc>
+          <w:tcPr>
+            <w:tcW w:w="4861" w:type="dxa"/>
+            <w:tcBorders>
+              <w:top w:val="single" w:sz="2" w:space="0" w:color="000001"/>
+              <w:left w:val="single" w:sz="2" w:space="0" w:color="000001"/>
+              <w:bottom w:val="single" w:sz="2" w:space="0" w:color="000001"/>
+              <w:right w:val="single" w:sz="2" w:space="0" w:color="000001"/>
+            </w:tcBorders>
+            <w:shd w:val="clear" w:color="auto" w:fill="auto"/>
+            <w:tcMar>
+              <w:left w:w="48" w:type="dxa"/>
+            </w:tcMar>
+          </w:tcPr>
+          <w:p>
+            <w:pPr>
+              <w:pStyle w:val="Contenudetableau"/>
+            </w:pPr>
+            <w:r>
+              <w:t>#17</w:t>
+            </w:r>
+            <w:bookmarkStart w:id="6" w:name="_GoBack"/>
+            <w:bookmarkEnd w:id="6"/>
+          </w:p>
+        </w:tc>
+      </w:tr>
     </w:tbl>
     <w:p>
       <w:pPr>
@@ -3966,13 +3773,8 @@
     </w:p>
     <w:p/>
     <w:p>
-      <w:proofErr w:type="gramStart"/>
-      <w:r>
-        <w:t>sh</w:t>
-      </w:r>
-      <w:proofErr w:type="gramEnd"/>
-      <w:r>
-        <w:t xml:space="preserve"> build.sh</w:t>
+      <w:r>
+        <w:t>sh build.sh</w:t>
       </w:r>
     </w:p>
     <w:p/>
@@ -4004,31 +3806,12 @@
         <w:rPr>
           <w:b/>
         </w:rPr>
-        <w:t xml:space="preserve">Si </w:t>
-      </w:r>
-      <w:proofErr w:type="spellStart"/>
-      <w:r>
-        <w:rPr>
-          <w:b/>
-        </w:rPr>
-        <w:t>CigWin</w:t>
-      </w:r>
-      <w:proofErr w:type="spellEnd"/>
-      <w:r>
-        <w:rPr>
-          <w:b/>
-        </w:rPr>
-        <w:t xml:space="preserve"> d'installé :  </w:t>
-      </w:r>
-    </w:p>
-    <w:p>
-      <w:proofErr w:type="gramStart"/>
-      <w:r>
-        <w:t>sh</w:t>
-      </w:r>
-      <w:proofErr w:type="gramEnd"/>
-      <w:r>
-        <w:t xml:space="preserve"> build.sh</w:t>
+        <w:t xml:space="preserve">Si CigWin d'installé :  </w:t>
+      </w:r>
+    </w:p>
+    <w:p>
+      <w:r>
+        <w:t>sh build.sh</w:t>
       </w:r>
     </w:p>
     <w:p/>
@@ -4044,37 +3827,18 @@
       </w:r>
     </w:p>
     <w:p>
-      <w:proofErr w:type="spellStart"/>
-      <w:proofErr w:type="gramStart"/>
-      <w:r>
-        <w:t>mvn</w:t>
-      </w:r>
-      <w:proofErr w:type="spellEnd"/>
-      <w:proofErr w:type="gramEnd"/>
-      <w:r>
-        <w:t xml:space="preserve"> clean</w:t>
-      </w:r>
-    </w:p>
-    <w:p>
-      <w:proofErr w:type="spellStart"/>
-      <w:proofErr w:type="gramStart"/>
-      <w:r>
-        <w:t>mvn</w:t>
-      </w:r>
-      <w:proofErr w:type="spellEnd"/>
-      <w:proofErr w:type="gramEnd"/>
-      <w:r>
-        <w:t xml:space="preserve"> package</w:t>
-      </w:r>
-    </w:p>
-    <w:p>
-      <w:proofErr w:type="gramStart"/>
-      <w:r>
-        <w:t>java</w:t>
-      </w:r>
-      <w:proofErr w:type="gramEnd"/>
-      <w:r>
-        <w:t xml:space="preserve"> -jar RobotWar-jar-with-dependencies.jar</w:t>
+      <w:r>
+        <w:t>mvn clean</w:t>
+      </w:r>
+    </w:p>
+    <w:p>
+      <w:r>
+        <w:t>mvn package</w:t>
+      </w:r>
+    </w:p>
+    <w:p>
+      <w:r>
+        <w:t>java -jar RobotWar-jar-with-dependencies.jar</w:t>
       </w:r>
     </w:p>
     <w:p>
@@ -4122,44 +3886,26 @@
         <w:tab/>
         <w:t xml:space="preserve">Au lancement, l’application ouvre un </w:t>
       </w:r>
-      <w:proofErr w:type="spellStart"/>
       <w:r>
         <w:rPr>
           <w:i/>
         </w:rPr>
         <w:t>filechooser</w:t>
       </w:r>
-      <w:proofErr w:type="spellEnd"/>
       <w:r>
         <w:t xml:space="preserve"> dans le but de permettre à l’utilisateur à choisir le fichier jar qui contient la liste des plugins qu’il a développé pour lancer le jeu. L’application n</w:t>
       </w:r>
       <w:r>
         <w:t xml:space="preserve">e permet pas de sortir du </w:t>
       </w:r>
-      <w:proofErr w:type="spellStart"/>
       <w:r>
         <w:rPr>
           <w:i/>
         </w:rPr>
-        <w:t>filechooser</w:t>
-      </w:r>
-      <w:proofErr w:type="spellEnd"/>
-      <w:r>
-        <w:rPr>
-          <w:i/>
-        </w:rPr>
-        <w:t xml:space="preserve"> </w:t>
-      </w:r>
-      <w:r>
-        <w:t xml:space="preserve">tant que l’utilisateur n’a pas sélectionné un fichier ou </w:t>
-      </w:r>
-      <w:proofErr w:type="spellStart"/>
-      <w:r>
-        <w:t>kill</w:t>
-      </w:r>
-      <w:proofErr w:type="spellEnd"/>
-      <w:r>
-        <w:t xml:space="preserve"> le processus. Si le fichier sélectionner n’est pas valide et ne contient aucuns plugins, l’application va s’arrêter en envoyant une exception dans la consol</w:t>
+        <w:t xml:space="preserve">filechooser </w:t>
+      </w:r>
+      <w:r>
+        <w:t>tant que l’utilisateur n’a pas sélectionné un fichier ou kill le processus. Si le fichier sélectionner n’est pas valide et ne contient aucuns plugins, l’application va s’arrêter en envoyant une exception dans la consol</w:t>
       </w:r>
       <w:r>
         <w:t>e. Sinon, l’application se charge avec les plugins de bases et les robots s’affrontent jusqu’à qu’il n’en reste plus qu’un.</w:t>
@@ -4249,14 +3995,12 @@
         <w:tab/>
         <w:t xml:space="preserve">L’utilisateur peut à tout moment appuyer sur le bouton </w:t>
       </w:r>
-      <w:proofErr w:type="gramStart"/>
       <w:r>
         <w:rPr>
           <w:i/>
         </w:rPr>
         <w:t>sauve</w:t>
       </w:r>
-      <w:proofErr w:type="gramEnd"/>
       <w:r>
         <w:t xml:space="preserve"> dans la barre de menu pour sauvegarder l’état des plugins au cours de la partie.</w:t>
       </w:r>
@@ -4265,14 +4009,12 @@
       <w:r>
         <w:t xml:space="preserve">Si ensuite l’utilisateur appui sur le bouton </w:t>
       </w:r>
-      <w:proofErr w:type="spellStart"/>
       <w:r>
         <w:rPr>
           <w:i/>
         </w:rPr>
         <w:t>load</w:t>
       </w:r>
-      <w:proofErr w:type="spellEnd"/>
       <w:r>
         <w:t>, la partie se relance avec les plugins sauvegardés.</w:t>
       </w:r>
@@ -4367,34 +4109,10 @@
     <w:p>
       <w:r>
         <w:tab/>
-        <w:t xml:space="preserve">Les plugins sont affichés dynamiquement dans la barre des menus en fonction du fichier jar sélectionné. Les classes </w:t>
-      </w:r>
-      <w:proofErr w:type="spellStart"/>
-      <w:r>
-        <w:t>RepositoryLoader</w:t>
-      </w:r>
-      <w:proofErr w:type="spellEnd"/>
-      <w:r>
-        <w:t xml:space="preserve"> et </w:t>
-      </w:r>
-      <w:proofErr w:type="spellStart"/>
-      <w:r>
-        <w:t>PluginsLoader</w:t>
-      </w:r>
-      <w:proofErr w:type="spellEnd"/>
-      <w:r>
-        <w:t>, développées en cours, vont permettre</w:t>
-      </w:r>
-      <w:r>
-        <w:t xml:space="preserve"> de parcourir le jar et de charger toutes les classes qu’il contient. </w:t>
-      </w:r>
-      <w:proofErr w:type="spellStart"/>
-      <w:r>
-        <w:t>RepositoryLoader</w:t>
-      </w:r>
-      <w:proofErr w:type="spellEnd"/>
-      <w:r>
-        <w:t xml:space="preserve"> va ensuite classer ces classes dans des listes attaques, déplacements et graphismes en fonction des interfaces qu’elles implémentent.</w:t>
+        <w:t>Les plugins sont affichés dynamiquement dans la barre des menus en fonction du fichier jar sélectionné. Les classes RepositoryLoader et PluginsLoader, développées en cours, vont permettre</w:t>
+      </w:r>
+      <w:r>
+        <w:t xml:space="preserve"> de parcourir le jar et de charger toutes les classes qu’il contient. RepositoryLoader va ensuite classer ces classes dans des listes attaques, déplacements et graphismes en fonction des interfaces qu’elles implémentent.</w:t>
       </w:r>
     </w:p>
     <w:p>
@@ -4458,14 +4176,12 @@
         <w:t xml:space="preserve">Le système de sauvegarde utilise les outils </w:t>
       </w:r>
       <w:hyperlink w:anchor="_Sources" w:history="1">
-        <w:proofErr w:type="spellStart"/>
         <w:r>
           <w:rPr>
             <w:rStyle w:val="Lienhypertexte"/>
           </w:rPr>
           <w:t>XMLEncoder</w:t>
         </w:r>
-        <w:proofErr w:type="spellEnd"/>
       </w:hyperlink>
       <w:r>
         <w:t xml:space="preserve"> pour encoder des objets sous format XML dans un flux de sorties, </w:t>
@@ -4474,93 +4190,67 @@
         <w:t xml:space="preserve"> </w:t>
       </w:r>
       <w:hyperlink w:anchor="_Sources" w:history="1">
-        <w:proofErr w:type="spellStart"/>
         <w:r>
           <w:rPr>
             <w:rStyle w:val="Lienhypertexte"/>
           </w:rPr>
-          <w:t>XMLDecoder</w:t>
+          <w:t>XMLDecoder </w:t>
         </w:r>
-        <w:proofErr w:type="spellEnd"/>
+      </w:hyperlink>
+      <w:r>
+        <w:t xml:space="preserve">pour décoder des objets </w:t>
+      </w:r>
+      <w:r>
+        <w:t xml:space="preserve">d’un flux d’entrée sous format XML, </w:t>
+      </w:r>
+      <w:hyperlink w:anchor="_Sources" w:history="1">
         <w:r>
           <w:rPr>
             <w:rStyle w:val="Lienhypertexte"/>
           </w:rPr>
-          <w:t> </w:t>
+          <w:t>FileOutputStream </w:t>
         </w:r>
       </w:hyperlink>
       <w:r>
-        <w:t xml:space="preserve">pour décoder des objets </w:t>
-      </w:r>
-      <w:r>
-        <w:t xml:space="preserve">d’un flux d’entrée sous format XML, </w:t>
+        <w:t xml:space="preserve">pour écrire le flux de données dans le fichier « Sauvegarde.XML » et </w:t>
       </w:r>
       <w:hyperlink w:anchor="_Sources" w:history="1">
-        <w:proofErr w:type="spellStart"/>
         <w:r>
           <w:rPr>
             <w:rStyle w:val="Lienhypertexte"/>
           </w:rPr>
-          <w:t>FileOutputStream</w:t>
-        </w:r>
-        <w:proofErr w:type="spellEnd"/>
-        <w:r>
-          <w:rPr>
-            <w:rStyle w:val="Lienhypertexte"/>
-          </w:rPr>
-          <w:t> </w:t>
+          <w:t>FileInputStream </w:t>
         </w:r>
       </w:hyperlink>
       <w:r>
-        <w:t xml:space="preserve">pour écrire le flux de données dans le fichier « Sauvegarde.XML » et </w:t>
+        <w:t>pour lire le fichier.</w:t>
+      </w:r>
+    </w:p>
+    <w:p>
+      <w:r>
+        <w:t>Nous enregistrons et chargeons la liste des robots qui possèdent des getters et setters sur les noms des plugins à enregistrer ou à charger. Nous pensions devoir enregistrer l’état de vie, d’énergie et les positions des robots</w:t>
+      </w:r>
+      <w:r>
+        <w:t xml:space="preserve"> pour permettre à l’utilisateur de relancer une partie non terminer</w:t>
+      </w:r>
+      <w:r>
+        <w:t xml:space="preserve">. C’est pourquoi nous avons fait le choix d’enregistrer </w:t>
+      </w:r>
+      <w:r>
+        <w:t>la liste des robots. La fonctionnalité n’a pas été implémentée mais la liste est restée.</w:t>
+      </w:r>
+    </w:p>
+    <w:p>
+      <w:r>
+        <w:t xml:space="preserve">Ce qui est intéressant à remarquer c’est la façon dont </w:t>
       </w:r>
       <w:hyperlink w:anchor="_Sources" w:history="1">
-        <w:proofErr w:type="spellStart"/>
-        <w:r>
-          <w:rPr>
-            <w:rStyle w:val="Lienhypertexte"/>
-          </w:rPr>
-          <w:t>FileInputStream</w:t>
-        </w:r>
-        <w:proofErr w:type="spellEnd"/>
-        <w:r>
-          <w:rPr>
-            <w:rStyle w:val="Lienhypertexte"/>
-          </w:rPr>
-          <w:t> </w:t>
-        </w:r>
-      </w:hyperlink>
-      <w:r>
-        <w:t>pour lire le fichier.</w:t>
-      </w:r>
-    </w:p>
-    <w:p>
-      <w:r>
-        <w:t>Nous enregistrons et chargeons la liste des robots qui possèdent des getters et setters sur les noms des plugins à enregistrer ou à charger. Nous pensions devoir enregistrer l’état de vie, d’énergie et les positions des robots</w:t>
-      </w:r>
-      <w:r>
-        <w:t xml:space="preserve"> pour permettre à l’utilisateur de relancer une partie non terminer</w:t>
-      </w:r>
-      <w:r>
-        <w:t xml:space="preserve">. C’est pourquoi nous avons fait le choix d’enregistrer </w:t>
-      </w:r>
-      <w:r>
-        <w:t>la liste des robots. La fonctionnalité n’a pas été implémentée mais la liste est restée.</w:t>
-      </w:r>
-    </w:p>
-    <w:p>
-      <w:r>
-        <w:t xml:space="preserve">Ce qui est intéressant à remarquer c’est la façon dont </w:t>
-      </w:r>
-      <w:hyperlink w:anchor="_Sources" w:history="1">
-        <w:proofErr w:type="spellStart"/>
         <w:r>
           <w:rPr>
             <w:rStyle w:val="Lienhypertexte"/>
           </w:rPr>
           <w:t>XMLEncoder</w:t>
         </w:r>
-        <w:proofErr w:type="spellEnd"/>
       </w:hyperlink>
       <w:r>
         <w:t xml:space="preserve"> écrit les attributs d’un objet, il n’écrit que les attributs possédant un getter et un setter sous la forme suivante :</w:t>
@@ -4575,23 +4265,7 @@
         </w:numPr>
       </w:pPr>
       <w:r>
-        <w:t xml:space="preserve">Dans une balise </w:t>
-      </w:r>
-      <w:proofErr w:type="spellStart"/>
-      <w:r>
-        <w:t>void</w:t>
-      </w:r>
-      <w:proofErr w:type="spellEnd"/>
-      <w:r>
-        <w:t xml:space="preserve"> dont l’attribut </w:t>
-      </w:r>
-      <w:proofErr w:type="spellStart"/>
-      <w:r>
-        <w:t>property</w:t>
-      </w:r>
-      <w:proofErr w:type="spellEnd"/>
-      <w:r>
-        <w:t xml:space="preserve"> de la balise est le nom de l’attribut de l’objet. A l’intérieur </w:t>
+        <w:t xml:space="preserve">Dans une balise void dont l’attribut property de la balise est le nom de l’attribut de l’objet. A l’intérieur </w:t>
       </w:r>
       <w:r>
         <w:t>de la balise s</w:t>
@@ -4609,34 +4283,10 @@
         </w:numPr>
       </w:pPr>
       <w:r>
-        <w:t xml:space="preserve">Pour une </w:t>
-      </w:r>
-      <w:proofErr w:type="spellStart"/>
-      <w:r>
-        <w:t>lsite</w:t>
-      </w:r>
-      <w:proofErr w:type="spellEnd"/>
-      <w:r>
-        <w:t> : d</w:t>
-      </w:r>
-      <w:r>
-        <w:t xml:space="preserve">ans une balise </w:t>
-      </w:r>
-      <w:proofErr w:type="spellStart"/>
-      <w:r>
-        <w:t>void</w:t>
-      </w:r>
-      <w:proofErr w:type="spellEnd"/>
-      <w:r>
-        <w:t xml:space="preserve"> dont l’attribut </w:t>
-      </w:r>
-      <w:proofErr w:type="spellStart"/>
-      <w:r>
-        <w:t>property</w:t>
-      </w:r>
-      <w:proofErr w:type="spellEnd"/>
-      <w:r>
-        <w:t xml:space="preserve"> de la balise est le nom de l’attribut de l’objet</w:t>
+        <w:t>Pour une lsite : d</w:t>
+      </w:r>
+      <w:r>
+        <w:t>ans une balise void dont l’attribut property de la balise est le nom de l’attribut de l’objet</w:t>
       </w:r>
       <w:r>
         <w:t xml:space="preserve"> et l’attribut id précise le type de liste utilisée</w:t>
@@ -4645,31 +4295,7 @@
         <w:t xml:space="preserve">. A l’intérieur de la balise de trouve </w:t>
       </w:r>
       <w:r>
-        <w:t xml:space="preserve">autant de balise </w:t>
-      </w:r>
-      <w:proofErr w:type="spellStart"/>
-      <w:r>
-        <w:t>void</w:t>
-      </w:r>
-      <w:proofErr w:type="spellEnd"/>
-      <w:r>
-        <w:t xml:space="preserve"> avec l’attribut </w:t>
-      </w:r>
-      <w:proofErr w:type="spellStart"/>
-      <w:r>
-        <w:t>method</w:t>
-      </w:r>
-      <w:proofErr w:type="spellEnd"/>
-      <w:r>
-        <w:t xml:space="preserve"> </w:t>
-      </w:r>
-      <w:proofErr w:type="spellStart"/>
-      <w:r>
-        <w:t>add</w:t>
-      </w:r>
-      <w:proofErr w:type="spellEnd"/>
-      <w:r>
-        <w:t xml:space="preserve"> qu’il y a d’éléments dans la liste.</w:t>
+        <w:t>autant de balise void avec l’attribut method add qu’il y a d’éléments dans la liste.</w:t>
       </w:r>
     </w:p>
     <w:p/>
@@ -4690,23 +4316,7 @@
     <w:p/>
     <w:p>
       <w:r>
-        <w:t xml:space="preserve">L’ensemble des modules dépendent de </w:t>
-      </w:r>
-      <w:proofErr w:type="spellStart"/>
-      <w:r>
-        <w:t>junit</w:t>
-      </w:r>
-      <w:proofErr w:type="spellEnd"/>
-      <w:r>
-        <w:t xml:space="preserve"> version 3.8.1 pour l’exécution </w:t>
-      </w:r>
-      <w:proofErr w:type="gramStart"/>
-      <w:r>
-        <w:t>des test unitaires</w:t>
-      </w:r>
-      <w:proofErr w:type="gramEnd"/>
-      <w:r>
-        <w:t>.</w:t>
+        <w:t>L’ensemble des modules dépendent de junit version 3.8.1 pour l’exécution des test unitaires.</w:t>
       </w:r>
     </w:p>
     <w:p>
@@ -4737,13 +4347,8 @@
       <w:r>
         <w:t xml:space="preserve"> </w:t>
       </w:r>
-      <w:proofErr w:type="spellStart"/>
-      <w:r>
-        <w:t>maven</w:t>
-      </w:r>
-      <w:proofErr w:type="spellEnd"/>
-      <w:r>
-        <w:t>-jar-plugin</w:t>
+      <w:r>
+        <w:t>maven-jar-plugin</w:t>
       </w:r>
       <w:r>
         <w:t xml:space="preserve"> version 2.3.1</w:t>
@@ -4765,21 +4370,8 @@
       <w:r>
         <w:t xml:space="preserve">Les plugins et le moteur dépendent des interfaces et utilisent </w:t>
       </w:r>
-      <w:proofErr w:type="spellStart"/>
-      <w:r>
-        <w:t>maven</w:t>
-      </w:r>
-      <w:proofErr w:type="spellEnd"/>
-      <w:r>
-        <w:t>-</w:t>
-      </w:r>
-      <w:proofErr w:type="spellStart"/>
-      <w:r>
-        <w:t>assembly</w:t>
-      </w:r>
-      <w:proofErr w:type="spellEnd"/>
-      <w:r>
-        <w:t>-plugin</w:t>
+      <w:r>
+        <w:t>maven-assembly-plugin</w:t>
       </w:r>
       <w:r>
         <w:t xml:space="preserve"> version 3.0.0 pour la création de leur fichier jar avec leurs dépendances.</w:t>
@@ -4814,15 +4406,7 @@
         <w:tab/>
       </w:r>
       <w:r>
-        <w:t xml:space="preserve">Pour la gestion de projet, nous avons uniquement utilisé les outils proposés par </w:t>
-      </w:r>
-      <w:proofErr w:type="spellStart"/>
-      <w:r>
-        <w:t>Github</w:t>
-      </w:r>
-      <w:proofErr w:type="spellEnd"/>
-      <w:r>
-        <w:t xml:space="preserve"> sur leur site. Nous avons donc pu créer des tâches et les assignées à un des participants. Cela nous a permis de ne pas travailler sur la même chose et également de pou</w:t>
+        <w:t>Pour la gestion de projet, nous avons uniquement utilisé les outils proposés par Github sur leur site. Nous avons donc pu créer des tâches et les assignées à un des participants. Cela nous a permis de ne pas travailler sur la même chose et également de pou</w:t>
       </w:r>
       <w:r>
         <w:t xml:space="preserve">voir se répartir les tâches en fonction du domaine sur lequel on </w:t>
@@ -4837,15 +4421,7 @@
     <w:p>
       <w:r>
         <w:tab/>
-        <w:t xml:space="preserve">Le plus gros avantage que propose cette méthode sur </w:t>
-      </w:r>
-      <w:proofErr w:type="spellStart"/>
-      <w:r>
-        <w:t>Github</w:t>
-      </w:r>
-      <w:proofErr w:type="spellEnd"/>
-      <w:r>
-        <w:t xml:space="preserve">, c’est que les commit sont automatiquement reliés à la tâche correspondante. Il faut cependant </w:t>
+        <w:t xml:space="preserve">Le plus gros avantage que propose cette méthode sur Github, c’est que les commit sont automatiquement reliés à la tâche correspondante. Il faut cependant </w:t>
       </w:r>
       <w:r>
         <w:t>indiquer</w:t>
@@ -5158,13 +4734,8 @@
       <w:bookmarkEnd w:id="31"/>
     </w:p>
     <w:p>
-      <w:proofErr w:type="spellStart"/>
-      <w:r>
-        <w:t>XMLEncoder</w:t>
-      </w:r>
-      <w:proofErr w:type="spellEnd"/>
-      <w:r>
-        <w:t xml:space="preserve"> : </w:t>
+      <w:r>
+        <w:t xml:space="preserve">XMLEncoder : </w:t>
       </w:r>
       <w:hyperlink r:id="rId12" w:history="1">
         <w:r>
@@ -5176,13 +4747,8 @@
       </w:hyperlink>
     </w:p>
     <w:p>
-      <w:proofErr w:type="spellStart"/>
-      <w:r>
-        <w:t>XMLDecoder</w:t>
-      </w:r>
-      <w:proofErr w:type="spellEnd"/>
-      <w:r>
-        <w:t xml:space="preserve"> : </w:t>
+      <w:r>
+        <w:t xml:space="preserve">XMLDecoder : </w:t>
       </w:r>
       <w:hyperlink r:id="rId13" w:history="1">
         <w:r>
@@ -5194,11 +4760,9 @@
       </w:hyperlink>
     </w:p>
     <w:p>
-      <w:proofErr w:type="spellStart"/>
       <w:r>
         <w:t>FileOutputStream</w:t>
       </w:r>
-      <w:proofErr w:type="spellEnd"/>
       <w:r>
         <w:t xml:space="preserve"> : </w:t>
       </w:r>
@@ -5212,7 +4776,6 @@
       </w:hyperlink>
     </w:p>
     <w:p>
-      <w:proofErr w:type="spellStart"/>
       <w:r>
         <w:t>File</w:t>
       </w:r>
@@ -5222,7 +4785,6 @@
       <w:r>
         <w:t>Stream</w:t>
       </w:r>
-      <w:proofErr w:type="spellEnd"/>
       <w:r>
         <w:t xml:space="preserve"> : </w:t>
       </w:r>
@@ -5355,7 +4917,7 @@
             <w:rPr>
               <w:noProof/>
             </w:rPr>
-            <w:t>2</w:t>
+            <w:t>10</w:t>
           </w:r>
           <w:r>
             <w:fldChar w:fldCharType="end"/>
@@ -8012,8 +7574,8 @@
   <w:rsids>
     <w:rsidRoot w:val="00E265F1"/>
     <w:rsid w:val="00037EC9"/>
+    <w:rsid w:val="00803010"/>
     <w:rsid w:val="00B3393C"/>
-    <w:rsid w:val="00C570E8"/>
     <w:rsid w:val="00E265F1"/>
   </w:rsids>
   <m:mathPr>
@@ -8775,7 +8337,7 @@
 </file>
 
 <file path=customXml/itemProps2.xml><?xml version="1.0" encoding="utf-8"?>
-<ds:datastoreItem xmlns:ds="http://schemas.openxmlformats.org/officeDocument/2006/customXml" ds:itemID="{FA69C4CB-4898-4C8A-BB53-B7D3BE1210D3}">
+<ds:datastoreItem xmlns:ds="http://schemas.openxmlformats.org/officeDocument/2006/customXml" ds:itemID="{0B983522-B1ED-4FCA-84F4-1732574E7318}">
   <ds:schemaRefs>
     <ds:schemaRef ds:uri="http://schemas.openxmlformats.org/officeDocument/2006/bibliography"/>
   </ds:schemaRefs>

</xml_diff>